<commit_message>
Added quickselect and binary almost-search
</commit_message>
<xml_diff>
--- a/Interview Practice/Sequence and set problems.docx
+++ b/Interview Practice/Sequence and set problems.docx
@@ -19,6 +19,9 @@
           <w:numId w:val="1"/>
         </w:numPr>
       </w:pPr>
+      <w:r>
+        <w:t>***</w:t>
+      </w:r>
       <w:r>
         <w:t>Given a number/string, find the just-greater or just-smaller number/string with the same digits.</w:t>
       </w:r>
@@ -116,11 +119,68 @@
         </w:numPr>
       </w:pPr>
       <w:r>
-        <w:t>Given an array of N numbers, in the range 1…N, where there can be repeats of the numbers, find the frequencies of all the numbers in O(1) space and O(n) time.</w:t>
-      </w:r>
-      <w:r>
-        <w:br/>
-        <w:t xml:space="preserve">Solution: sorting will not work here, because O(n) time and O(1) space discludes all O(n.lgn) sorting algos, and radix sort too. </w:t>
+        <w:t xml:space="preserve">Find the maximum depth of overlapping intervals. </w:t>
+      </w:r>
+      <w:r>
+        <w:br/>
+      </w:r>
+      <w:r>
+        <w:rPr>
+          <w:u w:val="single"/>
+        </w:rPr>
+        <w:t>Alternate wording</w:t>
+      </w:r>
+      <w:r>
+        <w:t xml:space="preserve">: </w:t>
+      </w:r>
+      <w:r>
+        <w:t>Consider a big party where a log register for guest’s entry and exit times is maintained. Find the time at which there are maximum guests in the party. Note that entries in register are not in any order.</w:t>
+      </w:r>
+      <w:r>
+        <w:br/>
+        <w:t xml:space="preserve">Solution: Similar to the above problem: sort them by start time, merge them, while keeping the counts of how many you have merged. </w:t>
+      </w:r>
+      <w:r>
+        <w:t>The one with the maximum count wins.</w:t>
+      </w:r>
+      <w:r>
+        <w:br/>
+      </w:r>
+    </w:p>
+    <w:p>
+      <w:pPr>
+        <w:pStyle w:val="ListParagraph"/>
+        <w:numPr>
+          <w:ilvl w:val="0"/>
+          <w:numId w:val="1"/>
+        </w:numPr>
+      </w:pPr>
+      <w:r>
+        <w:t xml:space="preserve">Given an array of N numbers, in the range 1…N, where there can be repeats of the numbers, </w:t>
+      </w:r>
+      <w:r>
+        <w:t>count</w:t>
+      </w:r>
+      <w:r>
+        <w:t xml:space="preserve"> the frequencies of all the numbers in O(1) space and O(n) time.</w:t>
+      </w:r>
+      <w:r>
+        <w:br/>
+      </w:r>
+      <w:r>
+        <w:t>Solution:</w:t>
+      </w:r>
+      <w:r>
+        <w:t xml:space="preserve"> most</w:t>
+      </w:r>
+      <w:r>
+        <w:t xml:space="preserve"> sorting</w:t>
+      </w:r>
+      <w:r>
+        <w:t xml:space="preserve"> algos</w:t>
+      </w:r>
+      <w:r>
+        <w:t xml:space="preserve"> will not work here, because O(n) time and O(1) space discludes all O(n.lgn) sorting algos, and radix sort too. </w:t>
       </w:r>
       <w:r>
         <w:br/>
@@ -188,6 +248,7 @@
         </w:numPr>
       </w:pPr>
       <w:r>
+        <w:lastRenderedPageBreak/>
         <w:t xml:space="preserve">if the number is negative, it is a count, of a[i], so we just decrease the count by -1 to show that we have found another instance of a[i]. </w:t>
       </w:r>
     </w:p>
@@ -211,47 +272,1269 @@
         <w:pStyle w:val="ListParagraph"/>
       </w:pPr>
       <w:r>
+        <w:t xml:space="preserve">The reason </w:t>
+      </w:r>
+      <w:r>
+        <w:t>this</w:t>
+      </w:r>
+      <w:r>
+        <w:t xml:space="preserve"> process</w:t>
+      </w:r>
+      <w:r>
+        <w:t xml:space="preserve"> is just O(n) time</w:t>
+      </w:r>
+      <w:r>
+        <w:t>, is because</w:t>
+      </w:r>
+      <w:r>
+        <w:t xml:space="preserve"> for a given index locat</w:t>
+      </w:r>
+      <w:r>
+        <w:t xml:space="preserve">ion, all steps are </w:t>
+      </w:r>
+      <w:r>
+        <w:t>O(1)</w:t>
+      </w:r>
+      <w:r>
+        <w:t xml:space="preserve">. When we store in temp, we are effectively at a new index location, where again all steps are O(1). Thus, n*O(1) = O(n). </w:t>
+      </w:r>
+      <w:r>
+        <w:br/>
+      </w:r>
+      <w:r>
+        <w:rPr>
+          <w:u w:val="single"/>
+        </w:rPr>
+        <w:t>Alternate wording</w:t>
+      </w:r>
+      <w:r>
+        <w:t xml:space="preserve">: </w:t>
+      </w:r>
+      <w:r>
+        <w:t>implement counting sort in-place.</w:t>
+      </w:r>
+      <w:r>
+        <w:br/>
+      </w:r>
+      <w:r>
+        <w:br/>
+      </w:r>
+    </w:p>
+    <w:p>
+      <w:pPr>
+        <w:pStyle w:val="ListParagraph"/>
+        <w:numPr>
+          <w:ilvl w:val="0"/>
+          <w:numId w:val="1"/>
+        </w:numPr>
+      </w:pPr>
+      <w:r>
+        <w:t>Find the middle of a linked list.</w:t>
+      </w:r>
+      <w:r>
+        <w:br/>
+        <w:t>Solution: fast-pointer slow pointer method; not because it takes iterations than counting the length, but because storing the length might cause overflow if the length exceeds the limits of the ‘count’ variable.</w:t>
+      </w:r>
+      <w:r>
+        <w:br/>
+      </w:r>
+      <w:r>
+        <w:rPr>
+          <w:u w:val="single"/>
+        </w:rPr>
+        <w:t>Extension</w:t>
+      </w:r>
+      <w:r>
+        <w:t>: find the (n/k)th element in a linked list</w:t>
+      </w:r>
+      <w:r>
+        <w:br/>
+      </w:r>
+    </w:p>
+    <w:p>
+      <w:pPr>
+        <w:pStyle w:val="ListParagraph"/>
+        <w:numPr>
+          <w:ilvl w:val="0"/>
+          <w:numId w:val="1"/>
+        </w:numPr>
+      </w:pPr>
+      <w:r>
+        <w:t>***</w:t>
+      </w:r>
+      <w:r>
+        <w:t>Find the k</w:t>
+      </w:r>
+      <w:r>
+        <w:t>th element</w:t>
+      </w:r>
+      <w:r>
+        <w:t xml:space="preserve"> from the end</w:t>
+      </w:r>
+      <w:r>
+        <w:t xml:space="preserve"> of a linked list, where n is the length.</w:t>
+      </w:r>
+      <w:r>
+        <w:br/>
+        <w:t>Solution: Don’t count. Instead, use two pointers; start the second pointer ‘k’ nodes after the first. When the first reaches the end (i.e. the nth node), the second will be at the (n-k)th node.</w:t>
+      </w:r>
+      <w:r>
+        <w:br/>
+      </w:r>
+    </w:p>
+    <w:p>
+      <w:pPr>
+        <w:pStyle w:val="ListParagraph"/>
+        <w:numPr>
+          <w:ilvl w:val="0"/>
+          <w:numId w:val="1"/>
+        </w:numPr>
+      </w:pPr>
+      <w:r>
+        <w:t>Given an array where all elements appear even number of times except one. All repeating occurrences of elements appear in pairs and these pairs are not adjacent (there cannot be more than two consecutive occurrences of any element). Find the element that appears odd number of times.</w:t>
+      </w:r>
+      <w:r>
+        <w:br/>
+        <w:t>Solution: repeat from Amazon interview questions; use XOR (^ operator in C++). The number appearing an odd number of times is the only one that remains after XORing all together.</w:t>
+      </w:r>
+      <w:r>
+        <w:br/>
+      </w:r>
+    </w:p>
+    <w:p>
+      <w:pPr>
+        <w:pStyle w:val="ListParagraph"/>
+        <w:numPr>
+          <w:ilvl w:val="0"/>
+          <w:numId w:val="1"/>
+        </w:numPr>
+      </w:pPr>
+      <w:r>
+        <w:t>***</w:t>
+      </w:r>
+      <w:r>
+        <w:t>Sort an array which has many repetitions, but no finite range of values.</w:t>
+      </w:r>
+      <w:r>
+        <w:br/>
+        <w:t>Solution: use a balanced BST which only stores unique elements, and their counts, in its nodes. This makes it O(n lgm), for ‘m’ unique values in the array.</w:t>
+      </w:r>
+      <w:r>
+        <w:br/>
+      </w:r>
+    </w:p>
+    <w:p>
+      <w:pPr>
+        <w:pStyle w:val="ListParagraph"/>
+        <w:numPr>
+          <w:ilvl w:val="0"/>
+          <w:numId w:val="1"/>
+        </w:numPr>
+      </w:pPr>
+      <w:r>
+        <w:t>Given an almost sorted array where only two elements are swapped, how to sort the array efficiently?</w:t>
+      </w:r>
+      <w:r>
+        <w:br/>
+        <w:t>Solution: there is no binary search trick here, it is O(n) only, with one pass.</w:t>
+      </w:r>
+      <w:r>
+        <w:br/>
+      </w:r>
+    </w:p>
+    <w:p>
+      <w:pPr>
+        <w:pStyle w:val="ListParagraph"/>
+        <w:numPr>
+          <w:ilvl w:val="0"/>
+          <w:numId w:val="1"/>
+        </w:numPr>
+      </w:pPr>
+      <w:r>
+        <w:t>***</w:t>
+      </w:r>
+      <w:r>
+        <w:t>There are two sorted arrays. First one is of size m+n containing only m elements</w:t>
+      </w:r>
+      <w:r>
+        <w:t>, i.e. we have a buffer at the end, of size ‘n’</w:t>
+      </w:r>
+      <w:r>
+        <w:t>. Another one is of size n and contains n elements. Merge these two arrays into the first array of size m+n such that the output is sorted.</w:t>
+      </w:r>
+      <w:r>
+        <w:br/>
+        <w:t xml:space="preserve">Solution: the problem is of overlapping. We can do I in O(1) space by moving the elements in the m+n array to the end, so that the buffer is at the front, and then just merging normally, and there will be no overlap. This is O(m+2n) = O(m+n). </w:t>
+      </w:r>
+      <w:r>
+        <w:br/>
+        <w:t xml:space="preserve">We can do it with O(n) extra space by maintaining a ‘pushed-out’ array, for elements of m+n that have been overwritten. </w:t>
+      </w:r>
+      <w:r>
+        <w:t>We merge from this pushed-out array also.</w:t>
+      </w:r>
+      <w:r>
+        <w:br/>
+      </w:r>
+      <w:r>
         <w:lastRenderedPageBreak/>
-        <w:t xml:space="preserve">The reason </w:t>
-      </w:r>
-      <w:r>
-        <w:t>this</w:t>
-      </w:r>
-      <w:r>
-        <w:t xml:space="preserve"> process</w:t>
-      </w:r>
-      <w:r>
-        <w:t xml:space="preserve"> is just O(n) time</w:t>
-      </w:r>
-      <w:r>
-        <w:t>, is because</w:t>
-      </w:r>
-      <w:r>
-        <w:t xml:space="preserve"> for a given index locat</w:t>
-      </w:r>
-      <w:r>
-        <w:t xml:space="preserve">ion, all steps are </w:t>
-      </w:r>
-      <w:r>
-        <w:t>O(1)</w:t>
-      </w:r>
-      <w:r>
-        <w:t xml:space="preserve">. When we store in temp, we are effectively at a new index location, where again all steps are O(1). Thus, n*O(1) = O(n). </w:t>
+        <w:t>If the elements are in a linked list, this is trivial.</w:t>
+      </w:r>
+      <w:r>
+        <w:br/>
+      </w:r>
+    </w:p>
+    <w:p>
+      <w:pPr>
+        <w:pStyle w:val="ListParagraph"/>
+        <w:numPr>
+          <w:ilvl w:val="0"/>
+          <w:numId w:val="1"/>
+        </w:numPr>
+      </w:pPr>
+      <w:r>
+        <w:t>***</w:t>
+      </w:r>
+      <w:r>
+        <w:t xml:space="preserve">Given an array of unsorted elements, in the range 1 to N, with no repetitions and one element removed, find that element. </w:t>
+      </w:r>
+      <w:r>
+        <w:br/>
+        <w:t>Solution: element = (sum of array with element) - (sum of this array). This is an O(n) solution, O(1) space. Sum of array with element is N(N+1)/2. We can extend it for range k to N+k, then sum will be [(</w:t>
+      </w:r>
+      <w:r>
+        <w:t>N</w:t>
+      </w:r>
+      <w:r>
+        <w:t>+k)</w:t>
+      </w:r>
+      <w:r>
+        <w:t>(N</w:t>
+      </w:r>
+      <w:r>
+        <w:t>+k</w:t>
+      </w:r>
+      <w:r>
+        <w:t>+1)/2</w:t>
+      </w:r>
+      <w:r>
+        <w:t xml:space="preserve"> – k(k+1)/2 ]. </w:t>
+      </w:r>
+      <w:r>
+        <w:br/>
+        <w:t xml:space="preserve">An extension which is unlikely to be asked: if two elements are removed, find them. </w:t>
+      </w:r>
+      <w:r>
+        <w:br/>
+      </w:r>
+    </w:p>
+    <w:p>
+      <w:pPr>
+        <w:pStyle w:val="ListParagraph"/>
+        <w:numPr>
+          <w:ilvl w:val="0"/>
+          <w:numId w:val="1"/>
+        </w:numPr>
+      </w:pPr>
+      <w:r>
+        <w:t xml:space="preserve">Given an unsorted array, find the majority element, i.e. an element which occurs more than N/2 times. </w:t>
+      </w:r>
+      <w:r>
+        <w:br/>
+        <w:t xml:space="preserve">Solution: the solution to this is called the Moore’s Voting Algorithm, and it is a beautifully simple solution that takes two passes, O(n) time and O(1) space. </w:t>
+      </w:r>
+      <w:r>
+        <w:br/>
+        <w:t xml:space="preserve">Note: an element is a majority element if occurs strictly &gt; 50% of the time. If N=12, the majority element must occur 7 times at least. </w:t>
+      </w:r>
+      <w:r>
+        <w:t>If this is not the case, Moo’re Voting algorithm does not work.</w:t>
+      </w:r>
+      <w:r>
+        <w:br/>
+      </w:r>
+      <w:r>
+        <w:br/>
+      </w:r>
+      <w:r>
+        <w:t xml:space="preserve">Moor’s Voting algorithm goes as such: </w:t>
+      </w:r>
+      <w:r>
+        <w:br/>
+        <w:t>Save the first element as maj = a[0]; maintain a count of it count=1. Next, loop</w:t>
+      </w:r>
+      <w:r>
+        <w:t xml:space="preserve"> through each element and maint</w:t>
+      </w:r>
+      <w:r>
+        <w:t>ains a count of it;</w:t>
+      </w:r>
+      <w:r>
+        <w:t xml:space="preserve"> next element is same</w:t>
+      </w:r>
+      <w:r>
+        <w:t xml:space="preserve"> as maj then increment</w:t>
+      </w:r>
+      <w:r>
+        <w:t xml:space="preserve"> the count</w:t>
+      </w:r>
+      <w:r>
+        <w:t xml:space="preserve"> by 1</w:t>
+      </w:r>
+      <w:r>
+        <w:t xml:space="preserve">, </w:t>
+      </w:r>
+      <w:r>
+        <w:t>else</w:t>
+      </w:r>
+      <w:r>
+        <w:t xml:space="preserve"> decrements the count</w:t>
+      </w:r>
+      <w:r>
+        <w:t xml:space="preserve"> by 1</w:t>
+      </w:r>
+      <w:r>
+        <w:t>, and if the count reac</w:t>
+      </w:r>
+      <w:r>
+        <w:t>hes 0 then changes the maj</w:t>
+      </w:r>
+      <w:r>
+        <w:t xml:space="preserve"> to the current element</w:t>
+      </w:r>
+      <w:r>
+        <w:t xml:space="preserve"> (which caused count to become zero) and set count =</w:t>
+      </w:r>
+      <w:r>
+        <w:t xml:space="preserve"> 1.</w:t>
+      </w:r>
+      <w:r>
+        <w:t xml:space="preserve"> </w:t>
+      </w:r>
+      <w:r>
+        <w:br/>
+        <w:t>Doing all this, we get a candidate majority element, called ‘maj’. It may or may not be the majority element; if we know for sure that there exists a majority, we can stop here and return maj. If not, then we must go through the array again and count all the occurrences of maj, to make sure that it occurs at least (N/2 +1) times. If it doesn’t, then we must return “None”, signalling there is no majority element.</w:t>
+      </w:r>
+      <w:r>
+        <w:br/>
+      </w:r>
+    </w:p>
+    <w:p>
+      <w:pPr>
+        <w:pStyle w:val="ListParagraph"/>
+        <w:numPr>
+          <w:ilvl w:val="0"/>
+          <w:numId w:val="1"/>
+        </w:numPr>
+      </w:pPr>
+      <w:r>
+        <w:t>Find the 2</w:t>
+      </w:r>
+      <w:r>
+        <w:rPr>
+          <w:vertAlign w:val="superscript"/>
+        </w:rPr>
+        <w:t>nd</w:t>
+      </w:r>
+      <w:r>
+        <w:t xml:space="preserve"> -most repeating element in a sorted array, in O(1) space</w:t>
+      </w:r>
+      <w:r>
+        <w:t>:</w:t>
+      </w:r>
+      <w:r>
+        <w:br/>
+        <w:t>Solution: again, use the Boyer-Moore voting algorithm. Since the array is sorted, this is easy, we just keep track of the max count an present count. If present count &gt; max count, make that element the element with the max count.</w:t>
+      </w:r>
+      <w:r>
+        <w:br/>
+        <w:t>Repeat from Amazon interview questions.</w:t>
+      </w:r>
+      <w:r>
+        <w:br/>
+      </w:r>
+    </w:p>
+    <w:p>
+      <w:pPr>
+        <w:pStyle w:val="ListParagraph"/>
+        <w:numPr>
+          <w:ilvl w:val="0"/>
+          <w:numId w:val="1"/>
+        </w:numPr>
+      </w:pPr>
+      <w:r>
+        <w:t>***Given a sorted array, find a pair of elements which add up to a certain sum</w:t>
+      </w:r>
+      <w:r>
+        <w:t xml:space="preserve">. </w:t>
+      </w:r>
+      <w:r>
+        <w:br/>
+      </w:r>
+      <w:r>
+        <w:rPr>
+          <w:u w:val="single"/>
+        </w:rPr>
+        <w:t>Alternate</w:t>
+      </w:r>
+      <w:r>
+        <w:t>: this might be a linked list</w:t>
+      </w:r>
+      <w:r>
+        <w:t>, or a pair of sorted linked lists.</w:t>
+      </w:r>
+      <w:r>
+        <w:br/>
+      </w:r>
+      <w:r>
+        <w:rPr>
+          <w:u w:val="single"/>
+        </w:rPr>
+        <w:t>Alternate wording</w:t>
+      </w:r>
+      <w:r>
+        <w:t>: for a pair of sorted arrays, find if there exists an element in each, for which the sum of the elements equals a given sum.</w:t>
+      </w:r>
+      <w:r>
+        <w:br/>
+        <w:t xml:space="preserve">Solution: </w:t>
+      </w:r>
+      <w:r>
+        <w:t>A naïve solution in O(n^2) is to check every pair. A better solution is, for each element x, binary-search (sum-x). This is O(N lgN).</w:t>
+      </w:r>
+      <w:r>
+        <w:br/>
+        <w:t>The best solution:</w:t>
+      </w:r>
+      <w:r>
+        <w:t xml:space="preserve"> </w:t>
+      </w:r>
+      <w:r>
+        <w:t>logically, this solution applies for two arrays which may have interleaving elements. A single sorted array which we divide into two halves</w:t>
+      </w:r>
+      <w:r>
+        <w:t>,</w:t>
+      </w:r>
+      <w:r>
+        <w:t xml:space="preserve"> is a special case of that.</w:t>
+      </w:r>
+      <w:r>
+        <w:br/>
+        <w:t xml:space="preserve">What we do is: start from the smaller end of one array and the larger end of the other. Let these elements be A[0] and B[M-1]. If sum &lt; (A[0]+B[M-1]), then we know that </w:t>
+      </w:r>
+      <w:r>
+        <w:t>(A[1</w:t>
+      </w:r>
+      <w:r>
+        <w:t>]+B[M-1])</w:t>
+      </w:r>
+      <w:r>
+        <w:t>, (A[2</w:t>
+      </w:r>
+      <w:r>
+        <w:t>]+B[M-1])</w:t>
+      </w:r>
+      <w:r>
+        <w:t>, ….(A[N-1</w:t>
+      </w:r>
+      <w:r>
+        <w:t>]+B[M-1])</w:t>
+      </w:r>
+      <w:r>
+        <w:t xml:space="preserve"> will also be greater than sum, so we don’t need to check them. The only thing we can do to get closer to sum is to check (A[0] + B[M-2])</w:t>
+      </w:r>
+      <w:r>
+        <w:t xml:space="preserve">, </w:t>
+      </w:r>
+      <w:r>
+        <w:t>(A[0]</w:t>
+      </w:r>
+      <w:r>
+        <w:t xml:space="preserve"> + B[M-3</w:t>
+      </w:r>
+      <w:r>
+        <w:t>])</w:t>
+      </w:r>
+      <w:r>
+        <w:t xml:space="preserve"> etc. Thus, while sum &lt; (A[i]+B[j</w:t>
+      </w:r>
+      <w:r>
+        <w:t>])</w:t>
+      </w:r>
+      <w:r>
+        <w:t>, we keep decreasing j. Alternately, if at any point sum &gt; (A[i]+B[j</w:t>
+      </w:r>
+      <w:r>
+        <w:t>])</w:t>
+      </w:r>
+      <w:r>
+        <w:t xml:space="preserve">, then decrementing j just decreases </w:t>
+      </w:r>
+      <w:r>
+        <w:t>(A[i]+B[j])</w:t>
+      </w:r>
+      <w:r>
+        <w:t xml:space="preserve"> further. To get closer to </w:t>
+      </w:r>
+      <w:r>
+        <w:lastRenderedPageBreak/>
+        <w:t>‘sum’, we must increment i. This way, we can find if the sum exists in O(n) time and O(1) space.</w:t>
+      </w:r>
+      <w:r>
+        <w:br/>
+        <w:t>The same solution works if we have two sorted linked lists, one sorted and one reverse-sorted.</w:t>
+      </w:r>
+      <w:r>
+        <w:br/>
+      </w:r>
+      <w:r>
+        <w:rPr>
+          <w:u w:val="single"/>
+        </w:rPr>
+        <w:t>Extension</w:t>
+      </w:r>
+      <w:r>
+        <w:t xml:space="preserve">: this problem can be extended as: we have </w:t>
+      </w:r>
+      <w:r>
+        <w:rPr>
+          <w:b/>
+        </w:rPr>
+        <w:t>three</w:t>
+      </w:r>
+      <w:r>
+        <w:t xml:space="preserve"> </w:t>
+      </w:r>
+      <w:r>
+        <w:rPr>
+          <w:u w:val="single"/>
+        </w:rPr>
+        <w:t>un</w:t>
+      </w:r>
+      <w:r>
+        <w:t xml:space="preserve">sorted arrays/linked lists, and we have to find </w:t>
+      </w:r>
+      <w:r>
+        <w:t>all triples</w:t>
+      </w:r>
+      <w:r>
+        <w:t xml:space="preserve"> </w:t>
+      </w:r>
+      <w:r>
+        <w:t>A[</w:t>
+      </w:r>
+      <w:r>
+        <w:t>i</w:t>
+      </w:r>
+      <w:r>
+        <w:t>]</w:t>
+      </w:r>
+      <w:r>
+        <w:t xml:space="preserve">, </w:t>
+      </w:r>
+      <w:r>
+        <w:t>B[</w:t>
+      </w:r>
+      <w:r>
+        <w:t>j</w:t>
+      </w:r>
+      <w:r>
+        <w:t>]</w:t>
+      </w:r>
+      <w:r>
+        <w:t xml:space="preserve"> and </w:t>
+      </w:r>
+      <w:r>
+        <w:t>C[</w:t>
+      </w:r>
+      <w:r>
+        <w:t>k</w:t>
+      </w:r>
+      <w:r>
+        <w:t>]</w:t>
+      </w:r>
+      <w:r>
+        <w:t xml:space="preserve"> such that</w:t>
+      </w:r>
+      <w:r>
+        <w:t xml:space="preserve"> (A[i] + B[j] + C[k]) equals some given input sum. </w:t>
+      </w:r>
+      <w:r>
+        <w:br/>
+        <w:t xml:space="preserve">The solution </w:t>
+      </w:r>
+      <w:r>
+        <w:t>is O(N^2) with two loops, but it is mostly the same</w:t>
+      </w:r>
+      <w:r>
+        <w:t xml:space="preserve"> as the previous</w:t>
+      </w:r>
+      <w:r>
+        <w:t>.</w:t>
+      </w:r>
+      <w:r>
+        <w:t xml:space="preserve"> First, sort the arrays/lists; this is O(N lgN), but since this is an O(N^2) solution, that gets absorbed. Next, i</w:t>
+      </w:r>
+      <w:r>
+        <w:t>terate through C in the outer loop. Keep</w:t>
+      </w:r>
+      <w:r>
+        <w:t xml:space="preserve"> C[k</w:t>
+      </w:r>
+      <w:r>
+        <w:t>] constant for th</w:t>
+      </w:r>
+      <w:r>
+        <w:t>e inner loop,</w:t>
+      </w:r>
+      <w:r>
+        <w:t xml:space="preserve"> and</w:t>
+      </w:r>
+      <w:r>
+        <w:t xml:space="preserve"> </w:t>
+      </w:r>
+      <w:r>
+        <w:t>start at the small end of A and the large end of B.</w:t>
+      </w:r>
+      <w:r>
+        <w:t xml:space="preserve"> </w:t>
+      </w:r>
+      <w:r>
+        <w:t xml:space="preserve">Keep modifying i for A[i] and j for B[j], getting </w:t>
+      </w:r>
+      <w:r>
+        <w:t xml:space="preserve">closer and closer to ‘sum’. If we find (A[i] + B[j] + C[k]) == sum, we output it and continue to find other possible </w:t>
+      </w:r>
+      <w:r>
+        <w:t>triples</w:t>
+      </w:r>
+      <w:r>
+        <w:t>.</w:t>
+      </w:r>
+      <w:r>
+        <w:t xml:space="preserve"> Do this for every element of C.</w:t>
+      </w:r>
+      <w:r>
+        <w:t xml:space="preserve"> </w:t>
+      </w:r>
+      <w:r>
+        <w:br/>
+        <w:t xml:space="preserve">There are a few optimizations we can do: for example, if (A[N-1] + </w:t>
+      </w:r>
+      <w:r>
+        <w:t xml:space="preserve"> </w:t>
+      </w:r>
+      <w:r>
+        <w:t>B[M-1] + C[k]) &lt; sum, then we can obviously increment k without actually checking. But in the worst case, it is still O(N^2).</w:t>
+      </w:r>
+      <w:r>
+        <w:br/>
+      </w:r>
+      <w:r>
+        <w:br/>
+      </w:r>
+    </w:p>
+    <w:p>
+      <w:pPr>
+        <w:pStyle w:val="ListParagraph"/>
+        <w:numPr>
+          <w:ilvl w:val="0"/>
+          <w:numId w:val="1"/>
+        </w:numPr>
+      </w:pPr>
+      <w:r>
+        <w:t xml:space="preserve">Given an input stream of numbers, write a program that </w:t>
+      </w:r>
+      <w:r>
+        <w:rPr>
+          <w:u w:val="single"/>
+        </w:rPr>
+        <w:t>maintains</w:t>
+      </w:r>
+      <w:r>
+        <w:t xml:space="preserve"> the median value.</w:t>
+      </w:r>
+      <w:r>
+        <w:br/>
+        <w:t>Solution: the solution is to use two heaps: one max-heap and one min-heap, and maintain them such that they have the same number of elements. On the first value, insert into the min-heap. On the 2</w:t>
+      </w:r>
+      <w:r>
+        <w:rPr>
+          <w:vertAlign w:val="superscript"/>
+        </w:rPr>
+        <w:t>nd</w:t>
+      </w:r>
+      <w:r>
+        <w:t xml:space="preserve"> input number, if it is greater than the 1</w:t>
+      </w:r>
+      <w:r>
+        <w:rPr>
+          <w:vertAlign w:val="superscript"/>
+        </w:rPr>
+        <w:t>st</w:t>
+      </w:r>
+      <w:r>
+        <w:t xml:space="preserve">, push it into the max heap. </w:t>
+      </w:r>
+      <w:r>
+        <w:t>If the second is less than the first, pop the first from the min heap and push it into the max heap. Then push the 2</w:t>
+      </w:r>
+      <w:r>
+        <w:rPr>
+          <w:vertAlign w:val="superscript"/>
+        </w:rPr>
+        <w:t>nd</w:t>
+      </w:r>
+      <w:r>
+        <w:t xml:space="preserve"> into the min heap. Keep doing this, making sure that the difference in the number of elements in the heaps is not more than one. </w:t>
+      </w:r>
+      <w:r>
+        <w:br/>
+        <w:t>At any point in time, the median is O(1): if there are an odd number of elements in total, the median is the top of the heap with the extra element. If there are an even number of elements, then the median is the average of the top of the heaps.</w:t>
+      </w:r>
+      <w:r>
+        <w:br/>
+      </w:r>
+    </w:p>
+    <w:p>
+      <w:pPr>
+        <w:pStyle w:val="ListParagraph"/>
+        <w:numPr>
+          <w:ilvl w:val="0"/>
+          <w:numId w:val="1"/>
+        </w:numPr>
+      </w:pPr>
+      <w:r>
+        <w:t>***</w:t>
+      </w:r>
+      <w:r>
+        <w:t>For an array of elements, find the continuous subsequence with the largest sum.</w:t>
+      </w:r>
+      <w:r>
+        <w:br/>
+        <w:t xml:space="preserve">Solution: The algorithm here is called Kadane’s Algorithm, and the problem is the </w:t>
+      </w:r>
+      <w:r>
+        <w:rPr>
+          <w:b/>
+        </w:rPr>
+        <w:t>Largest Sum Contiguous Subarray</w:t>
+      </w:r>
+      <w:r>
+        <w:t xml:space="preserve"> problem. </w:t>
+      </w:r>
+      <w:r>
+        <w:t>It is a Dynamic programming solution with time O(n).</w:t>
+      </w:r>
+      <w:r>
+        <w:br/>
+        <w:t xml:space="preserve">eg: a = </w:t>
+      </w:r>
+      <w:r>
+        <w:t>{-2, -3, 4, -1, -2, 1, 5, -3}</w:t>
+      </w:r>
+      <w:r>
+        <w:t>, the largest sum contiguous subarray is {</w:t>
+      </w:r>
+      <w:r>
+        <w:t>4, -1, -2, 1, 5</w:t>
+      </w:r>
+      <w:r>
+        <w:t xml:space="preserve">}. </w:t>
+      </w:r>
+      <w:r>
+        <w:br/>
+        <w:t xml:space="preserve">Basically, notice this about the array: we can </w:t>
+      </w:r>
+      <w:r>
+        <w:t>compress</w:t>
+      </w:r>
+      <w:r>
+        <w:t xml:space="preserve"> it logically into </w:t>
+      </w:r>
+      <w:r>
+        <w:t>single</w:t>
+      </w:r>
+      <w:r>
+        <w:t xml:space="preserve"> positive numbers and negative numbers. </w:t>
+      </w:r>
+      <w:r>
+        <w:br/>
+      </w:r>
+      <w:r>
+        <w:t>{-2, -3, 4, -1, -2, 1, 5, -3}</w:t>
+      </w:r>
+      <w:r>
+        <w:t xml:space="preserve">  =&gt;  {-5, 4, -3, 6, -3}</w:t>
+      </w:r>
+      <w:r>
+        <w:br/>
+        <w:t>now, we only add a group to our subarray if it increases a maximum. Adding negative numbers might increase the maximum only if the negative number region lies between two positive number regions which are both greater than it. In the above (compressed) example, -3 lies between 4 and 6; the longest subarray is {4, -3, 6} because the total sum is greater, because |-3|&lt;|4| and |-3|&lt;|6|, so there is an overall gain for both 4 and 6.</w:t>
+      </w:r>
+      <w:r>
+        <w:br/>
+      </w:r>
+      <w:r>
+        <w:t>A very compact implementation of the algo is below</w:t>
+      </w:r>
+      <w:r>
+        <w:t>. It works even for the case of  an all-negative</w:t>
+      </w:r>
+      <w:r>
+        <w:t xml:space="preserve"> arr</w:t>
+      </w:r>
+      <w:r>
+        <w:t>ay</w:t>
+      </w:r>
+      <w:r>
+        <w:t>:</w:t>
+      </w:r>
+      <w:r>
+        <w:br/>
+      </w:r>
+      <w:r>
+        <w:br/>
+      </w:r>
+      <w:r>
+        <w:t xml:space="preserve">int max(int x, int y)  { </w:t>
+      </w:r>
+      <w:r>
+        <w:br/>
+        <w:t xml:space="preserve">    return (y &gt; x)? y : x;  }</w:t>
+      </w:r>
+      <w:r>
+        <w:br/>
+      </w:r>
+    </w:p>
+    <w:p>
+      <w:pPr>
+        <w:pStyle w:val="ListParagraph"/>
+      </w:pPr>
+      <w:r>
+        <w:lastRenderedPageBreak/>
+        <w:t>int maxSubArraySum(int a[], int len){</w:t>
+      </w:r>
+      <w:r>
+        <w:br/>
+        <w:t xml:space="preserve">    int max_so_far = a[0];  </w:t>
+      </w:r>
+    </w:p>
+    <w:p>
+      <w:pPr>
+        <w:pStyle w:val="ListParagraph"/>
+      </w:pPr>
+      <w:r>
+        <w:t xml:space="preserve">    int curr_max = a[0];</w:t>
+      </w:r>
+    </w:p>
+    <w:p>
+      <w:pPr>
+        <w:pStyle w:val="ListParagraph"/>
+      </w:pPr>
+      <w:r>
+        <w:t xml:space="preserve">    for (int i = 1; i &lt; len; i++){</w:t>
+      </w:r>
+    </w:p>
+    <w:p>
+      <w:pPr>
+        <w:pStyle w:val="ListParagraph"/>
+      </w:pPr>
+      <w:r>
+        <w:t xml:space="preserve">        curr_max = max(a[i], curr_max+a[i]);    // check for </w:t>
+      </w:r>
+      <w:r>
+        <w:t>{-2, -3, 4, -1, -2, 1, 5, -3}</w:t>
+      </w:r>
+    </w:p>
+    <w:p>
+      <w:pPr>
+        <w:pStyle w:val="ListParagraph"/>
+      </w:pPr>
+      <w:r>
+        <w:t xml:space="preserve">        max_so_far = max(max_so_far, curr_max);</w:t>
+      </w:r>
+    </w:p>
+    <w:p>
+      <w:pPr>
+        <w:pStyle w:val="ListParagraph"/>
+      </w:pPr>
+      <w:r>
+        <w:t xml:space="preserve">    }</w:t>
+      </w:r>
+    </w:p>
+    <w:p>
+      <w:pPr>
+        <w:pStyle w:val="ListParagraph"/>
+      </w:pPr>
+      <w:r>
+        <w:t xml:space="preserve">    return max_so_far;  </w:t>
+      </w:r>
+    </w:p>
+    <w:p>
+      <w:pPr>
+        <w:pStyle w:val="ListParagraph"/>
+      </w:pPr>
+      <w:r>
+        <w:t>}</w:t>
+      </w:r>
+      <w:r>
+        <w:br/>
+      </w:r>
+      <w:r>
+        <w:br/>
+      </w:r>
+      <w:r>
+        <w:rPr>
+          <w:u w:val="single"/>
+        </w:rPr>
+        <w:t>Extension</w:t>
+      </w:r>
+      <w:r>
+        <w:t>: find the subarray with the largest product. This is difficult if you allow negative values</w:t>
+      </w:r>
+      <w:r>
+        <w:t xml:space="preserve"> in your array</w:t>
+      </w:r>
+      <w:r>
+        <w:t>.</w:t>
+      </w:r>
+      <w:r>
+        <w:br/>
+      </w:r>
+      <w:r>
+        <w:br/>
+      </w:r>
+    </w:p>
+    <w:p>
+      <w:pPr>
+        <w:pStyle w:val="ListParagraph"/>
+        <w:numPr>
+          <w:ilvl w:val="0"/>
+          <w:numId w:val="1"/>
+        </w:numPr>
+      </w:pPr>
+      <w:r>
+        <w:t>Given two linked lists of digits to represent numbers, make a linked list that is the sum of the two numbers</w:t>
+      </w:r>
+      <w:r>
+        <w:t xml:space="preserve"> (</w:t>
+      </w:r>
+      <w:r>
+        <w:t>or the</w:t>
+      </w:r>
+      <w:r>
+        <w:t>ir</w:t>
+      </w:r>
+      <w:r>
+        <w:t xml:space="preserve"> product</w:t>
+      </w:r>
+      <w:r>
+        <w:t xml:space="preserve"> or the product of an expression</w:t>
+      </w:r>
+      <w:r>
+        <w:t>)</w:t>
+      </w:r>
+      <w:r>
+        <w:t>.</w:t>
+      </w:r>
+      <w:r>
+        <w:br/>
+        <w:t>Solution: repeat from Amazon interview questions</w:t>
+      </w:r>
+      <w:r>
+        <w:t>.</w:t>
+      </w:r>
+      <w:r>
+        <w:br/>
+      </w:r>
+    </w:p>
+    <w:p>
+      <w:pPr>
+        <w:pStyle w:val="ListParagraph"/>
+        <w:numPr>
+          <w:ilvl w:val="0"/>
+          <w:numId w:val="1"/>
+        </w:numPr>
+      </w:pPr>
+      <w:r>
+        <w:t xml:space="preserve">Given an array of numbers find a triplet that satisfies the given condition. </w:t>
+      </w:r>
+      <w:r>
+        <w:br/>
+        <w:t xml:space="preserve">Condition: a[i] &lt; a[j] &lt; a[k] where i &lt; j &lt; k. </w:t>
+      </w:r>
+      <w:r>
+        <w:br/>
+      </w:r>
+      <w:r>
+        <w:t xml:space="preserve">Solution:  </w:t>
+      </w:r>
+      <w:r>
+        <w:t>repeat from Amazon interview questions.</w:t>
+      </w:r>
+      <w:r>
+        <w:br/>
+      </w:r>
+    </w:p>
+    <w:p>
+      <w:pPr>
+        <w:pStyle w:val="ListParagraph"/>
+        <w:numPr>
+          <w:ilvl w:val="0"/>
+          <w:numId w:val="1"/>
+        </w:numPr>
+      </w:pPr>
+      <w:r>
+        <w:t>***</w:t>
+      </w:r>
+      <w:r>
+        <w:t>Find an element in a sorted array which has been rotated an unknown number of times:</w:t>
+      </w:r>
+      <w:r>
+        <w:br/>
+      </w:r>
+      <w:r>
+        <w:t>Solution:  repeat from Amazon interview questions.</w:t>
+      </w:r>
+      <w:r>
+        <w:br/>
+      </w:r>
+    </w:p>
+    <w:p>
+      <w:pPr>
+        <w:pStyle w:val="ListParagraph"/>
+        <w:numPr>
+          <w:ilvl w:val="0"/>
+          <w:numId w:val="1"/>
+        </w:numPr>
+      </w:pPr>
+      <w:r>
+        <w:t>***</w:t>
+      </w:r>
+      <w:r>
+        <w:t>Given a m</w:t>
+      </w:r>
+      <w:r>
+        <w:t>ountain array, find an element.</w:t>
+      </w:r>
+      <w:r>
+        <w:br/>
+      </w:r>
+      <w:r>
+        <w:t>Solution:  repeat from Amazon interview questions.</w:t>
+      </w:r>
+      <w:r>
+        <w:br/>
+      </w:r>
+    </w:p>
+    <w:p>
+      <w:pPr>
+        <w:pStyle w:val="ListParagraph"/>
+        <w:numPr>
+          <w:ilvl w:val="0"/>
+          <w:numId w:val="1"/>
+        </w:numPr>
+      </w:pPr>
+      <w:r>
+        <w:t>Given two sorted arrays, get the median of their merge in O(lgN) time.</w:t>
+      </w:r>
+      <w:r>
+        <w:br/>
+        <w:t>Solution:  repeat from Amazon interview questions.</w:t>
+      </w:r>
+      <w:r>
+        <w:br/>
+      </w:r>
+    </w:p>
+    <w:p>
+      <w:pPr>
+        <w:pStyle w:val="ListParagraph"/>
+        <w:numPr>
+          <w:ilvl w:val="0"/>
+          <w:numId w:val="1"/>
+        </w:numPr>
+      </w:pPr>
+      <w:r>
+        <w:t xml:space="preserve">Given two sorted arrays, search for an element. </w:t>
+      </w:r>
+      <w:r>
+        <w:br/>
+        <w:t>Solution: don’t be silly. Use binary search twice.</w:t>
+      </w:r>
+      <w:r>
+        <w:br/>
+      </w:r>
+      <w:r>
+        <w:br/>
+      </w:r>
+    </w:p>
+    <w:p>
+      <w:pPr>
+        <w:pStyle w:val="ListParagraph"/>
+        <w:numPr>
+          <w:ilvl w:val="0"/>
+          <w:numId w:val="1"/>
+        </w:numPr>
+      </w:pPr>
+      <w:r>
+        <w:t>Given an unsorted array, find the kth smallest/greatest element.</w:t>
+      </w:r>
+      <w:r>
+        <w:br/>
+      </w:r>
+      <w:r>
+        <w:rPr>
+          <w:u w:val="single"/>
+        </w:rPr>
+        <w:t>Alternate</w:t>
+      </w:r>
+      <w:r>
+        <w:t>: given an array, find the</w:t>
+      </w:r>
+      <w:r>
+        <w:t xml:space="preserve"> bag of the</w:t>
+      </w:r>
+      <w:r>
+        <w:t xml:space="preserve"> k largest elements.</w:t>
+      </w:r>
+      <w:r>
+        <w:br/>
+        <w:t xml:space="preserve">Solution: </w:t>
+      </w:r>
+    </w:p>
+    <w:p>
+      <w:pPr>
+        <w:pStyle w:val="ListParagraph"/>
+        <w:numPr>
+          <w:ilvl w:val="1"/>
+          <w:numId w:val="1"/>
+        </w:numPr>
+      </w:pPr>
+      <w:r>
+        <w:t>Sort the elements: O(N</w:t>
+      </w:r>
+      <w:r>
+        <w:t>.</w:t>
+      </w:r>
+      <w:r>
+        <w:t>lgN) time.</w:t>
+      </w:r>
+    </w:p>
+    <w:p>
+      <w:pPr>
+        <w:pStyle w:val="ListParagraph"/>
+        <w:numPr>
+          <w:ilvl w:val="1"/>
+          <w:numId w:val="1"/>
+        </w:numPr>
+      </w:pPr>
+      <w:r>
+        <w:t xml:space="preserve">Use a min heap or max heap: set the maximum heap size to be k or n-k, whichever is smaller, and then use a min heap or max heap appropriately.  </w:t>
+      </w:r>
+      <w:r>
+        <w:t>Time: O(N.lgk) Space: O(k)</w:t>
+      </w:r>
+    </w:p>
+    <w:p>
+      <w:pPr>
+        <w:pStyle w:val="ListParagraph"/>
+        <w:numPr>
+          <w:ilvl w:val="1"/>
+          <w:numId w:val="1"/>
+        </w:numPr>
+      </w:pPr>
+      <w:hyperlink r:id="rId7" w:history="1">
+        <w:r>
+          <w:rPr>
+            <w:rStyle w:val="Hyperlink"/>
+          </w:rPr>
+          <w:t>Quickselect</w:t>
+        </w:r>
+      </w:hyperlink>
+      <w:r>
+        <w:t>: this is basically th</w:t>
+      </w:r>
+      <w:r>
+        <w:t xml:space="preserve">e Quicksort algorithm </w:t>
+      </w:r>
+      <w:r>
+        <w:t>i.e. partition and arrange</w:t>
+      </w:r>
+      <w:r>
+        <w:t xml:space="preserve"> the array</w:t>
+      </w:r>
+      <w:r>
+        <w:t xml:space="preserve"> around a randomly chosen</w:t>
+      </w:r>
+      <w:r>
+        <w:t xml:space="preserve"> pivot value. B</w:t>
+      </w:r>
+      <w:r>
+        <w:t>ut unlike Quicksort, once we know that the kth element is on the left or the right, we branch there and ignore the other half</w:t>
+      </w:r>
+      <w:r>
+        <w:t>, and recursively partition and branch</w:t>
+      </w:r>
+      <w:r>
+        <w:t>. Ignoring one half</w:t>
+      </w:r>
+      <w:r>
+        <w:t xml:space="preserve"> allows us to decrease our search set by a constant fraction in each iteration, thus giving us linear time O(N) in the average case; however, like Quicksort, the worst-case is O(N^2)</w:t>
+      </w:r>
+      <w:r>
+        <w:t xml:space="preserve"> if we </w:t>
+      </w:r>
+      <w:r>
+        <w:lastRenderedPageBreak/>
+        <w:t>continuously choose bad pivots and only decrease the search set by 1 in each iteration</w:t>
+      </w:r>
+      <w:r>
+        <w:t>.</w:t>
+      </w:r>
+      <w:r>
+        <w:t xml:space="preserve"> We have N iteration</w:t>
+      </w:r>
+      <w:r>
+        <w:t>s.</w:t>
+      </w:r>
+      <w:r>
+        <w:br/>
+        <w:t>Directly, Quickselect only finds the kth smallest element. However, in the process of doing so, it partially sorts the array. So, once we have the index of the kth smallest element, to get the smallest k elements, we just have to look at all the array indices from A[0…..Quickselect(a, len, k)] to get the smallest k elements.</w:t>
+      </w:r>
+      <w:r>
+        <w:br/>
+        <w:t>C++ code for quickselect.</w:t>
       </w:r>
       <w:bookmarkStart w:id="0" w:name="_GoBack"/>
       <w:bookmarkEnd w:id="0"/>
       <w:r>
         <w:br/>
       </w:r>
-    </w:p>
-    <w:p>
-      <w:pPr>
-        <w:pStyle w:val="ListParagraph"/>
-        <w:numPr>
-          <w:ilvl w:val="0"/>
-          <w:numId w:val="1"/>
-        </w:numPr>
-      </w:pPr>
+      <w:r>
+        <w:br/>
+      </w:r>
+      <w:r>
+        <w:br/>
+      </w:r>
+      <w:r>
+        <w:br/>
+      </w:r>
+    </w:p>
+    <w:p>
+      <w:pPr>
+        <w:pStyle w:val="ListParagraph"/>
+      </w:pPr>
+    </w:p>
+    <w:p>
+      <w:pPr>
+        <w:pStyle w:val="ListParagraph"/>
+      </w:pPr>
+      <w:r>
+        <w:br/>
+      </w:r>
+      <w:r>
+        <w:br/>
+      </w:r>
       <w:r>
         <w:br/>
       </w:r>

</xml_diff>

<commit_message>
Added new problem and solution.
</commit_message>
<xml_diff>
--- a/Interview Practice/Sequence and set problems.docx
+++ b/Interview Practice/Sequence and set problems.docx
@@ -8,7 +8,15 @@
       </w:r>
       <w:r>
         <w:br/>
-        <w:t>Solutions often involve sorting, binary search, hash-tables, O(n) time and possibly O(1) space.</w:t>
+        <w:t xml:space="preserve">Solutions often involve sorting, binary search, hash-tables, </w:t>
+      </w:r>
+      <w:proofErr w:type="gramStart"/>
+      <w:r>
+        <w:t>O(</w:t>
+      </w:r>
+      <w:proofErr w:type="gramEnd"/>
+      <w:r>
+        <w:t>n) time and possibly O(1) space.</w:t>
       </w:r>
     </w:p>
     <w:p>
@@ -64,7 +72,15 @@
         </w:numPr>
       </w:pPr>
       <w:r>
-        <w:t>Merge a list of intervals which may or may not overlap into a set of mutually exclusive intervals. Eg: (4,5),</w:t>
+        <w:t xml:space="preserve">Merge a list of intervals which may or may not overlap into a set of mutually exclusive intervals. </w:t>
+      </w:r>
+      <w:proofErr w:type="spellStart"/>
+      <w:r>
+        <w:t>Eg</w:t>
+      </w:r>
+      <w:proofErr w:type="spellEnd"/>
+      <w:r>
+        <w:t>: (4,5),</w:t>
       </w:r>
       <w:r>
         <w:t xml:space="preserve"> </w:t>
@@ -100,12 +116,33 @@
       </w:r>
       <w:r>
         <w:br/>
-        <w:t>The naïve O(n^2) solution is to go through the intervals in two for loops, and merge whichever intervals you can. This is slow and actually more difficult to do than the next solution.</w:t>
-      </w:r>
-      <w:r>
-        <w:br/>
-        <w:t>Solution2: sort the intervals by start time (this is okay since their order is irrelevant). This allows merging of intervals to be easy and O(1) extra space with an array or linked list. You can make an object called “interval”, and you can overload the ‘&gt;’ and ‘&lt;’ operators so that you can use an inbuilt sorting algorithm to sort them. Otherwise, use heapsort</w:t>
-      </w:r>
+        <w:t xml:space="preserve">The naïve </w:t>
+      </w:r>
+      <w:proofErr w:type="gramStart"/>
+      <w:r>
+        <w:t>O(</w:t>
+      </w:r>
+      <w:proofErr w:type="gramEnd"/>
+      <w:r>
+        <w:t>n^2) solution is to go through the intervals in two for loops, and merge whichever intervals you can. This is slow and actually more difficult to do than the next solution.</w:t>
+      </w:r>
+      <w:r>
+        <w:br/>
+        <w:t xml:space="preserve">Solution2: sort the intervals by start time (this is okay since their order is irrelevant). This allows merging of intervals to be easy and </w:t>
+      </w:r>
+      <w:proofErr w:type="gramStart"/>
+      <w:r>
+        <w:t>O(</w:t>
+      </w:r>
+      <w:proofErr w:type="gramEnd"/>
+      <w:r>
+        <w:t xml:space="preserve">1) extra space with an array or linked list. You can make an object called “interval”, and you can overload the ‘&gt;’ and ‘&lt;’ operators so that you can use an inbuilt sorting algorithm to sort them. Otherwise, use </w:t>
+      </w:r>
+      <w:proofErr w:type="spellStart"/>
+      <w:r>
+        <w:t>heapsort</w:t>
+      </w:r>
+      <w:proofErr w:type="spellEnd"/>
       <w:r>
         <w:t xml:space="preserve"> or quicksort</w:t>
       </w:r>
@@ -147,7 +184,15 @@
       </w:r>
       <w:r>
         <w:br/>
-        <w:t xml:space="preserve">Solution: Similar to the above problem: sort them by start time, merge them, while keeping the counts of how many you have merged. </w:t>
+        <w:t xml:space="preserve">Solution: Similar to the above problem: sort them by start time, merge them, </w:t>
+      </w:r>
+      <w:proofErr w:type="gramStart"/>
+      <w:r>
+        <w:t>while</w:t>
+      </w:r>
+      <w:proofErr w:type="gramEnd"/>
+      <w:r>
+        <w:t xml:space="preserve"> keeping the counts of how many you have merged. </w:t>
       </w:r>
       <w:r>
         <w:t>The one with the maximum count wins.</w:t>
@@ -174,7 +219,15 @@
         <w:t>count</w:t>
       </w:r>
       <w:r>
-        <w:t xml:space="preserve"> the frequencies of all the numbers in O(1) space and O(n) time.</w:t>
+        <w:t xml:space="preserve"> the frequencies of all the numbers in </w:t>
+      </w:r>
+      <w:proofErr w:type="gramStart"/>
+      <w:r>
+        <w:t>O(</w:t>
+      </w:r>
+      <w:proofErr w:type="gramEnd"/>
+      <w:r>
+        <w:t>1) space and O(n) time.</w:t>
       </w:r>
       <w:r>
         <w:br/>
@@ -189,14 +242,59 @@
         <w:t xml:space="preserve"> sorting</w:t>
       </w:r>
       <w:r>
-        <w:t xml:space="preserve"> algos</w:t>
-      </w:r>
-      <w:r>
-        <w:t xml:space="preserve"> will not work here, because O(n) time and O(1) space discludes all O(n.lgn) sorting algos, and radix sort too. </w:t>
-      </w:r>
-      <w:r>
-        <w:br/>
-        <w:t xml:space="preserve">The truth is, they want you to implement an in-place counting sort; since there are N numbers and they all lie in 1…N (or even k….N+k), we can use counting sort (which stores the frequencies). We overcome the difficulties of doing it in-place by noticing that </w:t>
+        <w:t xml:space="preserve"> </w:t>
+      </w:r>
+      <w:proofErr w:type="spellStart"/>
+      <w:r>
+        <w:t>algos</w:t>
+      </w:r>
+      <w:proofErr w:type="spellEnd"/>
+      <w:r>
+        <w:t xml:space="preserve"> will not work here, because </w:t>
+      </w:r>
+      <w:proofErr w:type="gramStart"/>
+      <w:r>
+        <w:t>O(</w:t>
+      </w:r>
+      <w:proofErr w:type="gramEnd"/>
+      <w:r>
+        <w:t xml:space="preserve">n) time and O(1) space </w:t>
+      </w:r>
+      <w:proofErr w:type="spellStart"/>
+      <w:r>
+        <w:t>discludes</w:t>
+      </w:r>
+      <w:proofErr w:type="spellEnd"/>
+      <w:r>
+        <w:t xml:space="preserve"> all O(</w:t>
+      </w:r>
+      <w:proofErr w:type="spellStart"/>
+      <w:r>
+        <w:t>n.lgn</w:t>
+      </w:r>
+      <w:proofErr w:type="spellEnd"/>
+      <w:r>
+        <w:t xml:space="preserve">) sorting </w:t>
+      </w:r>
+      <w:proofErr w:type="spellStart"/>
+      <w:r>
+        <w:t>algos</w:t>
+      </w:r>
+      <w:proofErr w:type="spellEnd"/>
+      <w:r>
+        <w:t xml:space="preserve">, and radix sort too. </w:t>
+      </w:r>
+      <w:r>
+        <w:br/>
+        <w:t>The truth is, they want you to implement an in-place counting sort; since there are N numbers and they all lie in 1…N (or even k….</w:t>
+      </w:r>
+      <w:proofErr w:type="spellStart"/>
+      <w:r>
+        <w:t>N+k</w:t>
+      </w:r>
+      <w:proofErr w:type="spellEnd"/>
+      <w:r>
+        <w:t xml:space="preserve">), we can use counting sort (which stores the frequencies). We overcome the difficulties of doing it in-place by noticing that </w:t>
       </w:r>
       <w:r>
         <w:rPr>
@@ -220,7 +318,15 @@
         </w:numPr>
       </w:pPr>
       <w:r>
-        <w:t xml:space="preserve">Next, when we traverse the array, at a[i], we check if it is negative. </w:t>
+        <w:t>Next, when we traverse the array, at a[</w:t>
+      </w:r>
+      <w:proofErr w:type="spellStart"/>
+      <w:r>
+        <w:t>i</w:t>
+      </w:r>
+      <w:proofErr w:type="spellEnd"/>
+      <w:r>
+        <w:t xml:space="preserve">], we check if it is negative. </w:t>
       </w:r>
     </w:p>
     <w:p>
@@ -245,11 +351,43 @@
       </w:pPr>
       <w:r>
         <w:lastRenderedPageBreak/>
-        <w:t xml:space="preserve">If it is positive, we must go to a[a[i] - k]. ( k because arrays start from index 0 .For 1….N, k=1 ). </w:t>
-      </w:r>
-      <w:r>
-        <w:br/>
-        <w:t xml:space="preserve">At a[ a[i]-k ], </w:t>
+        <w:t xml:space="preserve">If it is positive, we must go to </w:t>
+      </w:r>
+      <w:proofErr w:type="gramStart"/>
+      <w:r>
+        <w:t>a[</w:t>
+      </w:r>
+      <w:proofErr w:type="gramEnd"/>
+      <w:r>
+        <w:t>a[</w:t>
+      </w:r>
+      <w:proofErr w:type="spellStart"/>
+      <w:r>
+        <w:t>i</w:t>
+      </w:r>
+      <w:proofErr w:type="spellEnd"/>
+      <w:r>
+        <w:t xml:space="preserve">] - k]. </w:t>
+      </w:r>
+      <w:proofErr w:type="gramStart"/>
+      <w:r>
+        <w:t>( k</w:t>
+      </w:r>
+      <w:proofErr w:type="gramEnd"/>
+      <w:r>
+        <w:t xml:space="preserve"> because arrays start from index 0 .For 1….N, k=1 ). </w:t>
+      </w:r>
+      <w:r>
+        <w:br/>
+        <w:t>At a[ a[</w:t>
+      </w:r>
+      <w:proofErr w:type="spellStart"/>
+      <w:r>
+        <w:t>i</w:t>
+      </w:r>
+      <w:proofErr w:type="spellEnd"/>
+      <w:r>
+        <w:t xml:space="preserve">]-k ], </w:t>
       </w:r>
     </w:p>
     <w:p>
@@ -260,8 +398,29 @@
           <w:numId w:val="1"/>
         </w:numPr>
       </w:pPr>
-      <w:r>
-        <w:t xml:space="preserve">if the number is negative, it is a count, of a[i], so we just decrease the count by -1 to show that we have found another instance of a[i]. </w:t>
+      <w:proofErr w:type="gramStart"/>
+      <w:r>
+        <w:t>if</w:t>
+      </w:r>
+      <w:proofErr w:type="gramEnd"/>
+      <w:r>
+        <w:t xml:space="preserve"> the number is negative, it is a count, of a[</w:t>
+      </w:r>
+      <w:proofErr w:type="spellStart"/>
+      <w:r>
+        <w:t>i</w:t>
+      </w:r>
+      <w:proofErr w:type="spellEnd"/>
+      <w:r>
+        <w:t>], so we just decrease the count by -1 to show that we have found another instance of a[</w:t>
+      </w:r>
+      <w:proofErr w:type="spellStart"/>
+      <w:r>
+        <w:t>i</w:t>
+      </w:r>
+      <w:proofErr w:type="spellEnd"/>
+      <w:r>
+        <w:t xml:space="preserve">]. </w:t>
       </w:r>
     </w:p>
     <w:p>
@@ -273,7 +432,55 @@
         </w:numPr>
       </w:pPr>
       <w:r>
-        <w:t xml:space="preserve">If a[ a[i]-k ] is positive, we store a[ a[i]-k ] in a temporary variable, and set a[a[i]-k] to -1. Then, we continue the same process for the value a[a[i]-k], which we have stored in temp: check a[temp-k] and do the same. </w:t>
+        <w:t xml:space="preserve">If </w:t>
+      </w:r>
+      <w:proofErr w:type="gramStart"/>
+      <w:r>
+        <w:t>a[</w:t>
+      </w:r>
+      <w:proofErr w:type="gramEnd"/>
+      <w:r>
+        <w:t xml:space="preserve"> a[</w:t>
+      </w:r>
+      <w:proofErr w:type="spellStart"/>
+      <w:r>
+        <w:t>i</w:t>
+      </w:r>
+      <w:proofErr w:type="spellEnd"/>
+      <w:r>
+        <w:t>]-k ] is positive, we store a[ a[</w:t>
+      </w:r>
+      <w:proofErr w:type="spellStart"/>
+      <w:r>
+        <w:t>i</w:t>
+      </w:r>
+      <w:proofErr w:type="spellEnd"/>
+      <w:r>
+        <w:t>]-k ] in a temporary variable, and set a[a[</w:t>
+      </w:r>
+      <w:proofErr w:type="spellStart"/>
+      <w:r>
+        <w:t>i</w:t>
+      </w:r>
+      <w:proofErr w:type="spellEnd"/>
+      <w:r>
+        <w:t xml:space="preserve">]-k] to -1. Then, we continue the same process for the value </w:t>
+      </w:r>
+      <w:proofErr w:type="gramStart"/>
+      <w:r>
+        <w:t>a[</w:t>
+      </w:r>
+      <w:proofErr w:type="gramEnd"/>
+      <w:r>
+        <w:t>a[</w:t>
+      </w:r>
+      <w:proofErr w:type="spellStart"/>
+      <w:r>
+        <w:t>i</w:t>
+      </w:r>
+      <w:proofErr w:type="spellEnd"/>
+      <w:r>
+        <w:t xml:space="preserve">]-k], which we have stored in temp: check a[temp-k] and do the same. </w:t>
       </w:r>
       <w:r>
         <w:br/>
@@ -293,7 +500,15 @@
         <w:t xml:space="preserve"> process</w:t>
       </w:r>
       <w:r>
-        <w:t xml:space="preserve"> is just O(n) time</w:t>
+        <w:t xml:space="preserve"> is just </w:t>
+      </w:r>
+      <w:proofErr w:type="gramStart"/>
+      <w:r>
+        <w:t>O(</w:t>
+      </w:r>
+      <w:proofErr w:type="gramEnd"/>
+      <w:r>
+        <w:t>n) time</w:t>
       </w:r>
       <w:r>
         <w:t>, is because</w:t>
@@ -308,7 +523,23 @@
         <w:t>O(1)</w:t>
       </w:r>
       <w:r>
-        <w:t xml:space="preserve">. When we store in temp, we are effectively at a new index location, where again all steps are O(1). Thus, n*O(1) = O(n). </w:t>
+        <w:t xml:space="preserve">. When we store in temp, we are effectively at a new index location, where again all steps are </w:t>
+      </w:r>
+      <w:proofErr w:type="gramStart"/>
+      <w:r>
+        <w:t>O(</w:t>
+      </w:r>
+      <w:proofErr w:type="gramEnd"/>
+      <w:r>
+        <w:t>1). Thus, n*</w:t>
+      </w:r>
+      <w:proofErr w:type="gramStart"/>
+      <w:r>
+        <w:t>O(</w:t>
+      </w:r>
+      <w:proofErr w:type="gramEnd"/>
+      <w:r>
+        <w:t xml:space="preserve">1) = O(n). </w:t>
       </w:r>
       <w:r>
         <w:br/>
@@ -354,7 +585,15 @@
         <w:t>Extension</w:t>
       </w:r>
       <w:r>
-        <w:t>: find the (n/k)th element in a linked list</w:t>
+        <w:t>: find the (n/k)</w:t>
+      </w:r>
+      <w:proofErr w:type="spellStart"/>
+      <w:r>
+        <w:t>th</w:t>
+      </w:r>
+      <w:proofErr w:type="spellEnd"/>
+      <w:r>
+        <w:t xml:space="preserve"> element in a linked list</w:t>
       </w:r>
       <w:r>
         <w:br/>
@@ -372,10 +611,18 @@
         <w:t>***</w:t>
       </w:r>
       <w:r>
-        <w:t>Find the k</w:t>
-      </w:r>
-      <w:r>
-        <w:t>th element</w:t>
+        <w:t xml:space="preserve">Find the </w:t>
+      </w:r>
+      <w:proofErr w:type="spellStart"/>
+      <w:r>
+        <w:t>k</w:t>
+      </w:r>
+      <w:r>
+        <w:t>th</w:t>
+      </w:r>
+      <w:proofErr w:type="spellEnd"/>
+      <w:r>
+        <w:t xml:space="preserve"> element</w:t>
       </w:r>
       <w:r>
         <w:t xml:space="preserve"> from the end</w:t>
@@ -385,7 +632,20 @@
       </w:r>
       <w:r>
         <w:br/>
-        <w:t>Solution: Don’t count. Instead, use two pointers; start the second pointer ‘k’ nodes after the first. When the first reaches the end (i.e. the nth node), the second will be at the (n-k)th node.</w:t>
+        <w:t>Solution: Don’t count. Instead, use two pointers; start the second pointer ‘k’ nodes after the first. When the first reaches the end (i.e. the nth node), the second will be at the (n-k</w:t>
+      </w:r>
+      <w:proofErr w:type="gramStart"/>
+      <w:r>
+        <w:t>)</w:t>
+      </w:r>
+      <w:proofErr w:type="spellStart"/>
+      <w:r>
+        <w:t>th</w:t>
+      </w:r>
+      <w:proofErr w:type="spellEnd"/>
+      <w:proofErr w:type="gramEnd"/>
+      <w:r>
+        <w:t xml:space="preserve"> node.</w:t>
       </w:r>
       <w:r>
         <w:t xml:space="preserve"> This takes less iterations, especially for very long linked lists where k&lt;&lt;length.</w:t>
@@ -407,7 +667,15 @@
       </w:r>
       <w:r>
         <w:br/>
-        <w:t xml:space="preserve">Solution: repeat from Amazon interview questions; use XOR (^ operator in C++). The number appearing an odd number of times is the only one that remains after XORing all </w:t>
+        <w:t xml:space="preserve">Solution: repeat from Amazon interview questions; use XOR (^ operator in C++). The number appearing an odd number of times is the only one that remains after </w:t>
+      </w:r>
+      <w:proofErr w:type="spellStart"/>
+      <w:r>
+        <w:t>XORing</w:t>
+      </w:r>
+      <w:proofErr w:type="spellEnd"/>
+      <w:r>
+        <w:t xml:space="preserve"> all </w:t>
       </w:r>
       <w:r>
         <w:t xml:space="preserve">numbers </w:t>
@@ -435,7 +703,23 @@
       </w:r>
       <w:r>
         <w:br/>
-        <w:t>Solution: use a balanced BST which only stores unique elements, and their counts, in its nodes. This makes it O(n lgm), for ‘m’ unique values in the array.</w:t>
+        <w:t xml:space="preserve">Solution: use a balanced BST which only stores unique elements, and their counts, in its nodes. This makes it </w:t>
+      </w:r>
+      <w:proofErr w:type="gramStart"/>
+      <w:r>
+        <w:t>O(</w:t>
+      </w:r>
+      <w:proofErr w:type="gramEnd"/>
+      <w:r>
+        <w:t xml:space="preserve">n </w:t>
+      </w:r>
+      <w:proofErr w:type="spellStart"/>
+      <w:r>
+        <w:t>lgm</w:t>
+      </w:r>
+      <w:proofErr w:type="spellEnd"/>
+      <w:r>
+        <w:t>), for ‘m’ unique values in the array.</w:t>
       </w:r>
       <w:r>
         <w:br/>
@@ -454,7 +738,15 @@
       </w:r>
       <w:r>
         <w:br/>
-        <w:t>Solution: there is no binary search trick here, it is O(n) only, with one pass.</w:t>
+        <w:t xml:space="preserve">Solution: there is no binary search trick here, it is </w:t>
+      </w:r>
+      <w:proofErr w:type="gramStart"/>
+      <w:r>
+        <w:t>O(</w:t>
+      </w:r>
+      <w:proofErr w:type="gramEnd"/>
+      <w:r>
+        <w:t>n) only, with one pass.</w:t>
       </w:r>
       <w:r>
         <w:br/>
@@ -472,13 +764,29 @@
         <w:t>***</w:t>
       </w:r>
       <w:r>
-        <w:t>There are two sorted arrays. First one is of size m+n containing only m elements</w:t>
+        <w:t xml:space="preserve">There are two sorted arrays. First one is of size </w:t>
+      </w:r>
+      <w:proofErr w:type="spellStart"/>
+      <w:r>
+        <w:t>m+n</w:t>
+      </w:r>
+      <w:proofErr w:type="spellEnd"/>
+      <w:r>
+        <w:t xml:space="preserve"> containing only m elements</w:t>
       </w:r>
       <w:r>
         <w:t>, i.e. we have a buffer at the end, of size ‘n’</w:t>
       </w:r>
       <w:r>
-        <w:t>. Another one is of size n and contains n elements. Merge these two arrays into the first array of size m+n such that the output is sorted.</w:t>
+        <w:t xml:space="preserve">. Another one is of size n and contains n elements. Merge these two arrays into the first array of size </w:t>
+      </w:r>
+      <w:proofErr w:type="spellStart"/>
+      <w:r>
+        <w:t>m+n</w:t>
+      </w:r>
+      <w:proofErr w:type="spellEnd"/>
+      <w:r>
+        <w:t xml:space="preserve"> such that the output is sorted.</w:t>
       </w:r>
       <w:r>
         <w:br/>
@@ -488,7 +796,23 @@
         <w:t>m is of overlapping. We can do it</w:t>
       </w:r>
       <w:r>
-        <w:t xml:space="preserve"> in O(1) space by moving the elements in the m+n array to the end, so that the buffer is at the front, and then just merging </w:t>
+        <w:t xml:space="preserve"> in </w:t>
+      </w:r>
+      <w:proofErr w:type="gramStart"/>
+      <w:r>
+        <w:t>O(</w:t>
+      </w:r>
+      <w:proofErr w:type="gramEnd"/>
+      <w:r>
+        <w:t xml:space="preserve">1) space by moving the elements in the </w:t>
+      </w:r>
+      <w:proofErr w:type="spellStart"/>
+      <w:r>
+        <w:t>m+n</w:t>
+      </w:r>
+      <w:proofErr w:type="spellEnd"/>
+      <w:r>
+        <w:t xml:space="preserve"> array to the end, so that the buffer is at the front, and then just merging </w:t>
       </w:r>
       <w:r>
         <w:lastRenderedPageBreak/>
@@ -498,7 +822,23 @@
         <w:t>here will be no overlap. This takes</w:t>
       </w:r>
       <w:r>
-        <w:t xml:space="preserve"> O(m+2n) = O(m+n)</w:t>
+        <w:t xml:space="preserve"> </w:t>
+      </w:r>
+      <w:proofErr w:type="gramStart"/>
+      <w:r>
+        <w:t>O(</w:t>
+      </w:r>
+      <w:proofErr w:type="gramEnd"/>
+      <w:r>
+        <w:t>m+2n) = O(</w:t>
+      </w:r>
+      <w:proofErr w:type="spellStart"/>
+      <w:r>
+        <w:t>m+n</w:t>
+      </w:r>
+      <w:proofErr w:type="spellEnd"/>
+      <w:r>
+        <w:t>)</w:t>
       </w:r>
       <w:r>
         <w:t xml:space="preserve"> time</w:t>
@@ -508,7 +848,23 @@
       </w:r>
       <w:r>
         <w:br/>
-        <w:t xml:space="preserve">We can do it with O(n) extra space by maintaining a ‘pushed-out’ array, for elements of m+n that have been overwritten. </w:t>
+        <w:t xml:space="preserve">We can do it with </w:t>
+      </w:r>
+      <w:proofErr w:type="gramStart"/>
+      <w:r>
+        <w:t>O(</w:t>
+      </w:r>
+      <w:proofErr w:type="gramEnd"/>
+      <w:r>
+        <w:t xml:space="preserve">n) extra space by maintaining a ‘pushed-out’ array, for elements of </w:t>
+      </w:r>
+      <w:proofErr w:type="spellStart"/>
+      <w:r>
+        <w:t>m+n</w:t>
+      </w:r>
+      <w:proofErr w:type="spellEnd"/>
+      <w:r>
+        <w:t xml:space="preserve"> that have been overwritten. </w:t>
       </w:r>
       <w:r>
         <w:t>We merge from this pushed-out array also.</w:t>
@@ -546,7 +902,44 @@
         <w:t>, without element</w:t>
       </w:r>
       <w:r>
-        <w:t xml:space="preserve">). This is an O(n) solution, O(1) space. Sum of array with element is N(N+1)/2. We can extend it for range k to N+k, then sum will be [(N+k)(N+k+1)/2 – k(k+1)/2 ]. </w:t>
+        <w:t xml:space="preserve">). This is an </w:t>
+      </w:r>
+      <w:proofErr w:type="gramStart"/>
+      <w:r>
+        <w:t>O(</w:t>
+      </w:r>
+      <w:proofErr w:type="gramEnd"/>
+      <w:r>
+        <w:t xml:space="preserve">n) solution, O(1) space. Sum of array with element is </w:t>
+      </w:r>
+      <w:proofErr w:type="gramStart"/>
+      <w:r>
+        <w:t>N(</w:t>
+      </w:r>
+      <w:proofErr w:type="gramEnd"/>
+      <w:r>
+        <w:t xml:space="preserve">N+1)/2. We can extend it for range k to </w:t>
+      </w:r>
+      <w:proofErr w:type="spellStart"/>
+      <w:r>
+        <w:t>N+k</w:t>
+      </w:r>
+      <w:proofErr w:type="spellEnd"/>
+      <w:r>
+        <w:t>, then sum will be [(</w:t>
+      </w:r>
+      <w:proofErr w:type="spellStart"/>
+      <w:r>
+        <w:t>N+k</w:t>
+      </w:r>
+      <w:proofErr w:type="spellEnd"/>
+      <w:proofErr w:type="gramStart"/>
+      <w:r>
+        <w:t>)(</w:t>
+      </w:r>
+      <w:proofErr w:type="gramEnd"/>
+      <w:r>
+        <w:t xml:space="preserve">N+k+1)/2 – k(k+1)/2 ]. </w:t>
       </w:r>
       <w:r>
         <w:br/>
@@ -591,7 +984,15 @@
         <w:br/>
       </w:r>
       <w:r>
-        <w:t xml:space="preserve">the solution to this is called the Moore’s Voting Algorithm, and it is a beautifully simple solution that takes two passes, O(n) time and O(1) space. </w:t>
+        <w:t xml:space="preserve">the solution to this is called the Moore’s Voting Algorithm, and it is a beautifully simple solution that takes two passes, </w:t>
+      </w:r>
+      <w:proofErr w:type="gramStart"/>
+      <w:r>
+        <w:t>O(</w:t>
+      </w:r>
+      <w:proofErr w:type="gramEnd"/>
+      <w:r>
+        <w:t xml:space="preserve">n) time and O(1) space. </w:t>
       </w:r>
       <w:r>
         <w:br/>
@@ -620,7 +1021,23 @@
       </w:r>
       <w:r>
         <w:br/>
-        <w:t>Save the first element as maj = a[0]; maintain a count of it count=1. Next, loop</w:t>
+        <w:t xml:space="preserve">Save the first element as </w:t>
+      </w:r>
+      <w:proofErr w:type="spellStart"/>
+      <w:r>
+        <w:t>maj</w:t>
+      </w:r>
+      <w:proofErr w:type="spellEnd"/>
+      <w:r>
+        <w:t xml:space="preserve"> = </w:t>
+      </w:r>
+      <w:proofErr w:type="gramStart"/>
+      <w:r>
+        <w:t>a[</w:t>
+      </w:r>
+      <w:proofErr w:type="gramEnd"/>
+      <w:r>
+        <w:t>0]; maintain a count of it count=1. Next, loop</w:t>
       </w:r>
       <w:r>
         <w:t xml:space="preserve"> through each element and maint</w:t>
@@ -632,7 +1049,15 @@
         <w:t xml:space="preserve"> next element is same</w:t>
       </w:r>
       <w:r>
-        <w:t xml:space="preserve"> as maj then increment</w:t>
+        <w:t xml:space="preserve"> as </w:t>
+      </w:r>
+      <w:proofErr w:type="spellStart"/>
+      <w:r>
+        <w:t>maj</w:t>
+      </w:r>
+      <w:proofErr w:type="spellEnd"/>
+      <w:r>
+        <w:t xml:space="preserve"> then increment</w:t>
       </w:r>
       <w:r>
         <w:t xml:space="preserve"> the count</w:t>
@@ -656,8 +1081,13 @@
         <w:t>, and if the count reac</w:t>
       </w:r>
       <w:r>
-        <w:t>hes 0 then changes the maj</w:t>
-      </w:r>
+        <w:t xml:space="preserve">hes 0 then changes the </w:t>
+      </w:r>
+      <w:proofErr w:type="spellStart"/>
+      <w:r>
+        <w:t>maj</w:t>
+      </w:r>
+      <w:proofErr w:type="spellEnd"/>
       <w:r>
         <w:t xml:space="preserve"> to the current element</w:t>
       </w:r>
@@ -672,7 +1102,31 @@
       </w:r>
       <w:r>
         <w:br/>
-        <w:t>Doing all this, we get a candidate majority element, called ‘maj’. It may or may not be the majority element; if we know for sure that there exists a majority, we can stop here and return maj. If not, then we must go through the array again and count all the occurrences of maj, to make sure that it occurs at least (N/2 +1) times. If it doesn’t, then we must return “None”, signalling there is no majority element.</w:t>
+        <w:t>Doing all this, we get a candidate majority element, called ‘</w:t>
+      </w:r>
+      <w:proofErr w:type="spellStart"/>
+      <w:r>
+        <w:t>maj</w:t>
+      </w:r>
+      <w:proofErr w:type="spellEnd"/>
+      <w:r>
+        <w:t xml:space="preserve">’. It may or may not be the majority element; if we know for sure that there exists a majority, we can stop here and return </w:t>
+      </w:r>
+      <w:proofErr w:type="spellStart"/>
+      <w:r>
+        <w:t>maj.</w:t>
+      </w:r>
+      <w:proofErr w:type="spellEnd"/>
+      <w:r>
+        <w:t xml:space="preserve"> If not, then we must go through the array again and count all the occurrences of </w:t>
+      </w:r>
+      <w:proofErr w:type="spellStart"/>
+      <w:r>
+        <w:t>maj</w:t>
+      </w:r>
+      <w:proofErr w:type="spellEnd"/>
+      <w:r>
+        <w:t>, to make sure that it occurs at least (N/2 +1) times. If it doesn’t, then we must return “None”, signalling there is no majority element.</w:t>
       </w:r>
       <w:r>
         <w:br/>
@@ -699,7 +1153,15 @@
         <w:t>nd</w:t>
       </w:r>
       <w:r>
-        <w:t xml:space="preserve"> -most repeating element in a sorted array, in O(1) space:</w:t>
+        <w:t xml:space="preserve"> -most repeating element in a sorted array, in </w:t>
+      </w:r>
+      <w:proofErr w:type="gramStart"/>
+      <w:r>
+        <w:t>O(</w:t>
+      </w:r>
+      <w:proofErr w:type="gramEnd"/>
+      <w:r>
+        <w:t>1) space:</w:t>
       </w:r>
       <w:r>
         <w:br/>
@@ -771,7 +1233,31 @@
         <w:t xml:space="preserve">Solution: </w:t>
       </w:r>
       <w:r>
-        <w:t>A naïve solution in O(n^2) is to check every pair. A better solution is, for each element x, binary-search (sum-x). This is O(N lgN).</w:t>
+        <w:t xml:space="preserve">A naïve solution in </w:t>
+      </w:r>
+      <w:proofErr w:type="gramStart"/>
+      <w:r>
+        <w:t>O(</w:t>
+      </w:r>
+      <w:proofErr w:type="gramEnd"/>
+      <w:r>
+        <w:t xml:space="preserve">n^2) is to check every pair. A better solution is, for each element x, binary-search (sum-x). This is </w:t>
+      </w:r>
+      <w:proofErr w:type="gramStart"/>
+      <w:r>
+        <w:t>O(</w:t>
+      </w:r>
+      <w:proofErr w:type="gramEnd"/>
+      <w:r>
+        <w:t xml:space="preserve">N </w:t>
+      </w:r>
+      <w:proofErr w:type="spellStart"/>
+      <w:r>
+        <w:t>lgN</w:t>
+      </w:r>
+      <w:proofErr w:type="spellEnd"/>
+      <w:r>
+        <w:t>).</w:t>
       </w:r>
       <w:r>
         <w:br/>
@@ -796,8 +1282,13 @@
         <w:t>.</w:t>
       </w:r>
       <w:r>
-        <w:t xml:space="preserve"> So, we divide the array into two sorted halves and do the following:</w:t>
-      </w:r>
+        <w:t xml:space="preserve"> So, we divide the array into two sorted halves and do the following</w:t>
+      </w:r>
+      <w:proofErr w:type="gramStart"/>
+      <w:r>
+        <w:t>:</w:t>
+      </w:r>
+      <w:proofErr w:type="gramEnd"/>
       <w:r>
         <w:br/>
       </w:r>
@@ -808,7 +1299,15 @@
         <w:t>tart</w:t>
       </w:r>
       <w:r>
-        <w:t xml:space="preserve"> ‘i’</w:t>
+        <w:t xml:space="preserve"> ‘</w:t>
+      </w:r>
+      <w:proofErr w:type="spellStart"/>
+      <w:r>
+        <w:t>i</w:t>
+      </w:r>
+      <w:proofErr w:type="spellEnd"/>
+      <w:r>
+        <w:t>’</w:t>
       </w:r>
       <w:r>
         <w:t xml:space="preserve"> from the smaller end of one array and the</w:t>
@@ -817,10 +1316,34 @@
         <w:t xml:space="preserve"> ‘j’ from</w:t>
       </w:r>
       <w:r>
-        <w:t xml:space="preserve"> larger end of the other. Let these elements be A[0] and B[M-1]. </w:t>
-      </w:r>
-      <w:r>
-        <w:t>‘sum’ is at any time the sum of the current elements, i.e. A[i]+B[j].</w:t>
+        <w:t xml:space="preserve"> larger end of the other. Let these elements be </w:t>
+      </w:r>
+      <w:proofErr w:type="gramStart"/>
+      <w:r>
+        <w:t>A[</w:t>
+      </w:r>
+      <w:proofErr w:type="gramEnd"/>
+      <w:r>
+        <w:t xml:space="preserve">0] and B[M-1]. </w:t>
+      </w:r>
+      <w:r>
+        <w:t>‘</w:t>
+      </w:r>
+      <w:proofErr w:type="gramStart"/>
+      <w:r>
+        <w:t>sum</w:t>
+      </w:r>
+      <w:proofErr w:type="gramEnd"/>
+      <w:r>
+        <w:t>’ is at any time the sum of the current elements, i.e. A[</w:t>
+      </w:r>
+      <w:proofErr w:type="spellStart"/>
+      <w:r>
+        <w:t>i</w:t>
+      </w:r>
+      <w:proofErr w:type="spellEnd"/>
+      <w:r>
+        <w:t>]+B[j].</w:t>
       </w:r>
       <w:r>
         <w:br/>
@@ -838,13 +1361,53 @@
         <w:br/>
       </w:r>
       <w:r>
-        <w:t>Thus, while sum &lt; (A[i]+B[j]), we keep decreasing j. Alternately, if at any point sum &gt; (A[i]+B[j]), then decrementing j jus</w:t>
-      </w:r>
-      <w:r>
-        <w:t>t decreases (A[i]+B[j]) further, and hence t</w:t>
-      </w:r>
-      <w:r>
-        <w:t>o get closer to ‘sum’, we must increment i. This way, we can find if the sum exists in O(n) time and O(1) space.</w:t>
+        <w:t>Thus, while sum &lt; (A[</w:t>
+      </w:r>
+      <w:proofErr w:type="spellStart"/>
+      <w:r>
+        <w:t>i</w:t>
+      </w:r>
+      <w:proofErr w:type="spellEnd"/>
+      <w:r>
+        <w:t>]+B[j]), we keep decreasing j. Alternately, if at any point sum &gt; (A[</w:t>
+      </w:r>
+      <w:proofErr w:type="spellStart"/>
+      <w:r>
+        <w:t>i</w:t>
+      </w:r>
+      <w:proofErr w:type="spellEnd"/>
+      <w:r>
+        <w:t>]+B[j]), then decrementing j jus</w:t>
+      </w:r>
+      <w:r>
+        <w:t>t decreases (A[</w:t>
+      </w:r>
+      <w:proofErr w:type="spellStart"/>
+      <w:r>
+        <w:t>i</w:t>
+      </w:r>
+      <w:proofErr w:type="spellEnd"/>
+      <w:r>
+        <w:t>]+B[j]) further, and hence t</w:t>
+      </w:r>
+      <w:r>
+        <w:t xml:space="preserve">o get closer to ‘sum’, we must increment </w:t>
+      </w:r>
+      <w:proofErr w:type="spellStart"/>
+      <w:r>
+        <w:t>i</w:t>
+      </w:r>
+      <w:proofErr w:type="spellEnd"/>
+      <w:r>
+        <w:t xml:space="preserve">. This way, we can find if the sum exists in </w:t>
+      </w:r>
+      <w:proofErr w:type="gramStart"/>
+      <w:r>
+        <w:t>O(</w:t>
+      </w:r>
+      <w:proofErr w:type="gramEnd"/>
+      <w:r>
+        <w:t>n) time and O(1) space.</w:t>
       </w:r>
       <w:r>
         <w:br/>
@@ -925,9 +1488,11 @@
       <w:r>
         <w:t>A[</w:t>
       </w:r>
+      <w:proofErr w:type="spellStart"/>
       <w:r>
         <w:t>i</w:t>
       </w:r>
+      <w:proofErr w:type="spellEnd"/>
       <w:r>
         <w:t>]</w:t>
       </w:r>
@@ -959,14 +1524,30 @@
         <w:t xml:space="preserve"> such that</w:t>
       </w:r>
       <w:r>
-        <w:t xml:space="preserve"> (A[i] + B[j] + C[k]) equals some given input sum. </w:t>
+        <w:t xml:space="preserve"> (A[</w:t>
+      </w:r>
+      <w:proofErr w:type="spellStart"/>
+      <w:r>
+        <w:t>i</w:t>
+      </w:r>
+      <w:proofErr w:type="spellEnd"/>
+      <w:r>
+        <w:t xml:space="preserve">] + B[j] + C[k]) equals some given input sum. </w:t>
       </w:r>
       <w:r>
         <w:br/>
         <w:t xml:space="preserve">The solution </w:t>
       </w:r>
       <w:r>
-        <w:t>is O(N^2) with two loops, but it is mostly the same</w:t>
+        <w:t xml:space="preserve">is </w:t>
+      </w:r>
+      <w:proofErr w:type="gramStart"/>
+      <w:r>
+        <w:t>O(</w:t>
+      </w:r>
+      <w:proofErr w:type="gramEnd"/>
+      <w:r>
+        <w:t>N^2) with two loops, but it is mostly the same</w:t>
       </w:r>
       <w:r>
         <w:t xml:space="preserve"> as the previous</w:t>
@@ -981,7 +1562,23 @@
         <w:br/>
       </w:r>
       <w:r>
-        <w:t xml:space="preserve">First, sort the arrays/lists; this is O(N lgN), but since this is an O(N^2) solution, that gets absorbed. </w:t>
+        <w:t xml:space="preserve">First, sort the arrays/lists; this is </w:t>
+      </w:r>
+      <w:proofErr w:type="gramStart"/>
+      <w:r>
+        <w:t>O(</w:t>
+      </w:r>
+      <w:proofErr w:type="gramEnd"/>
+      <w:r>
+        <w:t xml:space="preserve">N </w:t>
+      </w:r>
+      <w:proofErr w:type="spellStart"/>
+      <w:r>
+        <w:t>lgN</w:t>
+      </w:r>
+      <w:proofErr w:type="spellEnd"/>
+      <w:r>
+        <w:t xml:space="preserve">), but since this is an O(N^2) solution, that gets absorbed. </w:t>
       </w:r>
       <w:r>
         <w:br/>
@@ -1011,7 +1608,23 @@
         <w:t xml:space="preserve"> </w:t>
       </w:r>
       <w:r>
-        <w:t xml:space="preserve">Keep modifying i for A[i] and j for B[j], getting </w:t>
+        <w:t xml:space="preserve">Keep modifying </w:t>
+      </w:r>
+      <w:proofErr w:type="spellStart"/>
+      <w:r>
+        <w:t>i</w:t>
+      </w:r>
+      <w:proofErr w:type="spellEnd"/>
+      <w:r>
+        <w:t xml:space="preserve"> for A[</w:t>
+      </w:r>
+      <w:proofErr w:type="spellStart"/>
+      <w:r>
+        <w:t>i</w:t>
+      </w:r>
+      <w:proofErr w:type="spellEnd"/>
+      <w:r>
+        <w:t xml:space="preserve">] and j for B[j], getting </w:t>
       </w:r>
       <w:r>
         <w:t>closer and closer to ‘sum’</w:t>
@@ -1020,7 +1633,15 @@
         <w:t xml:space="preserve"> (as we did in the basic version of this problem)</w:t>
       </w:r>
       <w:r>
-        <w:t xml:space="preserve">. If we find (A[i] + B[j] + C[k]) == sum, we output it and continue to find other possible </w:t>
+        <w:t>. If we find (A[</w:t>
+      </w:r>
+      <w:proofErr w:type="spellStart"/>
+      <w:r>
+        <w:t>i</w:t>
+      </w:r>
+      <w:proofErr w:type="spellEnd"/>
+      <w:r>
+        <w:t xml:space="preserve">] + B[j] + C[k]) == sum, we output it and continue to find other possible </w:t>
       </w:r>
       <w:r>
         <w:t>triples</w:t>
@@ -1042,13 +1663,29 @@
       </w:r>
       <w:r>
         <w:br/>
-        <w:t xml:space="preserve">There are a few optimizations we can do: for example, if (A[N-1] + </w:t>
+        <w:t>There are a few optimizations we can do: for example, if (</w:t>
+      </w:r>
+      <w:proofErr w:type="gramStart"/>
+      <w:r>
+        <w:t>A[</w:t>
+      </w:r>
+      <w:proofErr w:type="gramEnd"/>
+      <w:r>
+        <w:t xml:space="preserve">N-1] + </w:t>
       </w:r>
       <w:r>
         <w:t xml:space="preserve"> </w:t>
       </w:r>
       <w:r>
-        <w:t>B[M-1] + C[k]) &lt; sum, then we can obviously increment k without actually checking. But in the worst case, it is still O(N^2).</w:t>
+        <w:t xml:space="preserve">B[M-1] + C[k]) &lt; sum, then we can obviously increment k without actually checking. But in the worst case, it is still </w:t>
+      </w:r>
+      <w:proofErr w:type="gramStart"/>
+      <w:r>
+        <w:t>O(</w:t>
+      </w:r>
+      <w:proofErr w:type="gramEnd"/>
+      <w:r>
+        <w:t>N^2).</w:t>
       </w:r>
       <w:r>
         <w:br/>
@@ -1094,8 +1731,13 @@
         <w:t xml:space="preserve">do is </w:t>
       </w:r>
       <w:r>
-        <w:t>use a hashtable</w:t>
-      </w:r>
+        <w:t xml:space="preserve">use a </w:t>
+      </w:r>
+      <w:proofErr w:type="spellStart"/>
+      <w:r>
+        <w:t>hashtable</w:t>
+      </w:r>
+      <w:proofErr w:type="spellEnd"/>
       <w:r>
         <w:t xml:space="preserve"> and i</w:t>
       </w:r>
@@ -1151,18 +1793,42 @@
         <w:t xml:space="preserve">. </w:t>
       </w:r>
       <w:r>
-        <w:t>This works in one pass, is O(n) time, but requires O(n) space.</w:t>
+        <w:t xml:space="preserve">This works in one pass, is </w:t>
+      </w:r>
+      <w:proofErr w:type="gramStart"/>
+      <w:r>
+        <w:t>O(</w:t>
+      </w:r>
+      <w:proofErr w:type="gramEnd"/>
+      <w:r>
+        <w:t>n) time, but requires O(n) space.</w:t>
       </w:r>
       <w:r>
         <w:t xml:space="preserve"> </w:t>
       </w:r>
       <w:r>
         <w:br/>
-        <w:t xml:space="preserve">If it was two arrays and we had to take one element from each, hash the smaller array, and then lookup (sum-x) for every element x in the large array. This is again, O(n). </w:t>
-      </w:r>
-      <w:r>
-        <w:br/>
-        <w:t>If there are three unsorted arrays and we must take one from each, the solution is O(n^2): hash the smallest array, then for</w:t>
+        <w:t xml:space="preserve">If it was two arrays and we had to take one element from each, hash the smaller array, and then lookup (sum-x) for every element x in the large array. This is again, </w:t>
+      </w:r>
+      <w:proofErr w:type="gramStart"/>
+      <w:r>
+        <w:t>O(</w:t>
+      </w:r>
+      <w:proofErr w:type="gramEnd"/>
+      <w:r>
+        <w:t xml:space="preserve">n). </w:t>
+      </w:r>
+      <w:r>
+        <w:br/>
+        <w:t xml:space="preserve">If there are three unsorted arrays and we must take one from each, the solution is </w:t>
+      </w:r>
+      <w:proofErr w:type="gramStart"/>
+      <w:r>
+        <w:t>O(</w:t>
+      </w:r>
+      <w:proofErr w:type="gramEnd"/>
+      <w:r>
+        <w:t>n^2): hash the smallest array, then for</w:t>
       </w:r>
       <w:r>
         <w:t xml:space="preserve"> pair of</w:t>
@@ -1249,7 +1915,15 @@
       </w:r>
       <w:r>
         <w:br/>
-        <w:t>At any point in time, the median is O(1): if there are an odd number of elements in total, the median is the top of the heap with the extra element. If there are an even number of elements, then the median is the average of the top of the heaps.</w:t>
+        <w:t xml:space="preserve">At any point in time, the median is </w:t>
+      </w:r>
+      <w:proofErr w:type="gramStart"/>
+      <w:r>
+        <w:t>O(</w:t>
+      </w:r>
+      <w:proofErr w:type="gramEnd"/>
+      <w:r>
+        <w:t>1): if there are an odd number of elements in total, the median is the top of the heap with the extra element. If there are an even number of elements, then the median is the average of the top of the heaps.</w:t>
       </w:r>
       <w:r>
         <w:br/>
@@ -1281,11 +1955,19 @@
       <w:r>
         <w:t xml:space="preserve">The algorithm here is called </w:t>
       </w:r>
-      <w:r>
-        <w:rPr>
-          <w:b/>
-        </w:rPr>
-        <w:t>Kadane’s Algorithm</w:t>
+      <w:proofErr w:type="spellStart"/>
+      <w:r>
+        <w:rPr>
+          <w:b/>
+        </w:rPr>
+        <w:t>Kadane’s</w:t>
+      </w:r>
+      <w:proofErr w:type="spellEnd"/>
+      <w:r>
+        <w:rPr>
+          <w:b/>
+        </w:rPr>
+        <w:t xml:space="preserve"> Algorithm</w:t>
       </w:r>
       <w:r>
         <w:t xml:space="preserve">, and the problem is the </w:t>
@@ -1294,23 +1976,56 @@
         <w:rPr>
           <w:b/>
         </w:rPr>
-        <w:t>Largest Sum Contiguous Subarray</w:t>
-      </w:r>
+        <w:t xml:space="preserve">Largest Sum Contiguous </w:t>
+      </w:r>
+      <w:proofErr w:type="spellStart"/>
+      <w:r>
+        <w:rPr>
+          <w:b/>
+        </w:rPr>
+        <w:t>Subarray</w:t>
+      </w:r>
+      <w:proofErr w:type="spellEnd"/>
       <w:r>
         <w:t xml:space="preserve"> problem. </w:t>
       </w:r>
       <w:r>
-        <w:t>It is a Dynamic programming solution with time O(n).</w:t>
-      </w:r>
-      <w:r>
-        <w:br/>
-        <w:t xml:space="preserve">eg: a = </w:t>
+        <w:t xml:space="preserve">It is a Dynamic programming solution with time </w:t>
+      </w:r>
+      <w:proofErr w:type="gramStart"/>
+      <w:r>
+        <w:t>O(</w:t>
+      </w:r>
+      <w:proofErr w:type="gramEnd"/>
+      <w:r>
+        <w:t>n).</w:t>
+      </w:r>
+      <w:r>
+        <w:br/>
+      </w:r>
+      <w:proofErr w:type="spellStart"/>
+      <w:proofErr w:type="gramStart"/>
+      <w:r>
+        <w:t>eg</w:t>
+      </w:r>
+      <w:proofErr w:type="spellEnd"/>
+      <w:proofErr w:type="gramEnd"/>
+      <w:r>
+        <w:t xml:space="preserve">: a = </w:t>
       </w:r>
       <w:r>
         <w:t>{-2, -3, 4, -1, -2, 1, 5, -3}</w:t>
       </w:r>
       <w:r>
-        <w:t>, the largest sum contiguous subarray is {</w:t>
+        <w:t xml:space="preserve">, the largest sum contiguous </w:t>
+      </w:r>
+      <w:proofErr w:type="spellStart"/>
+      <w:r>
+        <w:t>subarray</w:t>
+      </w:r>
+      <w:proofErr w:type="spellEnd"/>
+      <w:r>
+        <w:t xml:space="preserve"> is {</w:t>
       </w:r>
       <w:r>
         <w:t>4, -1, -2, 1, 5</w:t>
@@ -1323,10 +2038,13 @@
       </w:r>
       <w:r>
         <w:br/>
-      </w:r>
-      <w:r>
-        <w:t>Solution:</w:t>
-      </w:r>
+        <w:t>Solution</w:t>
+      </w:r>
+      <w:proofErr w:type="gramStart"/>
+      <w:r>
+        <w:t>:</w:t>
+      </w:r>
+      <w:proofErr w:type="gramEnd"/>
       <w:r>
         <w:br/>
       </w:r>
@@ -1364,20 +2082,57 @@
         <w:t xml:space="preserve">  =&gt;</w:t>
       </w:r>
       <w:r>
-        <w:t xml:space="preserve"> {-5, 4, -3, 6, -3}</w:t>
-      </w:r>
-      <w:r>
-        <w:br/>
-        <w:t>now, we only add a group to our subarray if it increases a maximum. Adding negative numbers might increase the maximum only if the negative number region lies between two positive number regions which are both greater than it. In the above (compressed) example, -3 lies between 4 and 6; the longest subarray is {4, -3, 6} because the total sum is greater, because |-3|&lt;|4| and |-3|&lt;|6|, so there is an overall gain for both 4 and 6.</w:t>
-      </w:r>
-      <w:r>
-        <w:br/>
-      </w:r>
-      <w:r>
-        <w:t>A very compact implementation of the algo is below</w:t>
-      </w:r>
-      <w:r>
-        <w:t>. It works even for the case of  an all-negative</w:t>
+        <w:t xml:space="preserve"> {-5, 4, -3, 6, -3</w:t>
+      </w:r>
+      <w:proofErr w:type="gramStart"/>
+      <w:r>
+        <w:t>}</w:t>
+      </w:r>
+      <w:proofErr w:type="gramEnd"/>
+      <w:r>
+        <w:br/>
+        <w:t xml:space="preserve">now, we only add a group to our </w:t>
+      </w:r>
+      <w:proofErr w:type="spellStart"/>
+      <w:r>
+        <w:t>subarray</w:t>
+      </w:r>
+      <w:proofErr w:type="spellEnd"/>
+      <w:r>
+        <w:t xml:space="preserve"> if it increases a maximum. Adding negative numbers might increase the maximum only if the negative number region lies between two positive number regions which are both greater than it. In the above (compressed) example, -3 lies between 4 and 6; the longest </w:t>
+      </w:r>
+      <w:proofErr w:type="spellStart"/>
+      <w:r>
+        <w:t>subarray</w:t>
+      </w:r>
+      <w:proofErr w:type="spellEnd"/>
+      <w:r>
+        <w:t xml:space="preserve"> is {4, -3, 6} because the total sum is greater, because |-3|&lt;|4| and |-3|&lt;|6|, so there is an overall gain for both 4 and 6.</w:t>
+      </w:r>
+      <w:r>
+        <w:br/>
+      </w:r>
+      <w:r>
+        <w:t xml:space="preserve">A very compact implementation of the </w:t>
+      </w:r>
+      <w:proofErr w:type="spellStart"/>
+      <w:r>
+        <w:t>algo</w:t>
+      </w:r>
+      <w:proofErr w:type="spellEnd"/>
+      <w:r>
+        <w:t xml:space="preserve"> is below</w:t>
+      </w:r>
+      <w:r>
+        <w:t xml:space="preserve">. It works even for the case </w:t>
+      </w:r>
+      <w:proofErr w:type="gramStart"/>
+      <w:r>
+        <w:t>of  an</w:t>
+      </w:r>
+      <w:proofErr w:type="gramEnd"/>
+      <w:r>
+        <w:t xml:space="preserve"> all-negative</w:t>
       </w:r>
       <w:r>
         <w:t xml:space="preserve"> arr</w:t>
@@ -1394,17 +2149,53 @@
       <w:r>
         <w:br/>
       </w:r>
-      <w:r>
-        <w:rPr>
-          <w:sz w:val="24"/>
-        </w:rPr>
-        <w:t>int max</w:t>
-      </w:r>
-      <w:r>
-        <w:rPr>
-          <w:sz w:val="24"/>
-        </w:rPr>
-        <w:t xml:space="preserve">(int x, int y)  { </w:t>
+      <w:proofErr w:type="spellStart"/>
+      <w:r>
+        <w:rPr>
+          <w:sz w:val="24"/>
+        </w:rPr>
+        <w:t>int</w:t>
+      </w:r>
+      <w:proofErr w:type="spellEnd"/>
+      <w:r>
+        <w:rPr>
+          <w:sz w:val="24"/>
+        </w:rPr>
+        <w:t xml:space="preserve"> max</w:t>
+      </w:r>
+      <w:r>
+        <w:rPr>
+          <w:sz w:val="24"/>
+        </w:rPr>
+        <w:t>(</w:t>
+      </w:r>
+      <w:proofErr w:type="spellStart"/>
+      <w:r>
+        <w:rPr>
+          <w:sz w:val="24"/>
+        </w:rPr>
+        <w:t>int</w:t>
+      </w:r>
+      <w:proofErr w:type="spellEnd"/>
+      <w:r>
+        <w:rPr>
+          <w:sz w:val="24"/>
+        </w:rPr>
+        <w:t xml:space="preserve"> x, </w:t>
+      </w:r>
+      <w:proofErr w:type="spellStart"/>
+      <w:r>
+        <w:rPr>
+          <w:sz w:val="24"/>
+        </w:rPr>
+        <w:t>int</w:t>
+      </w:r>
+      <w:proofErr w:type="spellEnd"/>
+      <w:r>
+        <w:rPr>
+          <w:sz w:val="24"/>
+        </w:rPr>
+        <w:t xml:space="preserve"> y)  { </w:t>
       </w:r>
       <w:r>
         <w:rPr>
@@ -1445,11 +2236,49 @@
           <w:sz w:val="24"/>
         </w:rPr>
       </w:pPr>
-      <w:r>
-        <w:rPr>
-          <w:sz w:val="24"/>
-        </w:rPr>
-        <w:t xml:space="preserve">int maxSubArraySum(int </w:t>
+      <w:proofErr w:type="spellStart"/>
+      <w:proofErr w:type="gramStart"/>
+      <w:r>
+        <w:rPr>
+          <w:sz w:val="24"/>
+        </w:rPr>
+        <w:t>int</w:t>
+      </w:r>
+      <w:proofErr w:type="spellEnd"/>
+      <w:proofErr w:type="gramEnd"/>
+      <w:r>
+        <w:rPr>
+          <w:sz w:val="24"/>
+        </w:rPr>
+        <w:t xml:space="preserve"> </w:t>
+      </w:r>
+      <w:proofErr w:type="spellStart"/>
+      <w:r>
+        <w:rPr>
+          <w:sz w:val="24"/>
+        </w:rPr>
+        <w:t>maxSubArraySum</w:t>
+      </w:r>
+      <w:proofErr w:type="spellEnd"/>
+      <w:r>
+        <w:rPr>
+          <w:sz w:val="24"/>
+        </w:rPr>
+        <w:t>(</w:t>
+      </w:r>
+      <w:proofErr w:type="spellStart"/>
+      <w:r>
+        <w:rPr>
+          <w:sz w:val="24"/>
+        </w:rPr>
+        <w:t>int</w:t>
+      </w:r>
+      <w:proofErr w:type="spellEnd"/>
+      <w:r>
+        <w:rPr>
+          <w:sz w:val="24"/>
+        </w:rPr>
+        <w:t xml:space="preserve"> </w:t>
       </w:r>
       <w:r>
         <w:rPr>
@@ -1461,96 +2290,351 @@
         <w:rPr>
           <w:sz w:val="24"/>
         </w:rPr>
-        <w:t>, int len){</w:t>
-      </w:r>
-      <w:r>
-        <w:rPr>
-          <w:sz w:val="24"/>
-        </w:rPr>
-        <w:br/>
-        <w:t xml:space="preserve">    int max_so_far = a[0];  </w:t>
-      </w:r>
-    </w:p>
-    <w:p>
-      <w:pPr>
-        <w:pStyle w:val="ListParagraph"/>
-        <w:rPr>
-          <w:sz w:val="24"/>
-        </w:rPr>
-      </w:pPr>
-      <w:r>
-        <w:rPr>
-          <w:sz w:val="24"/>
-        </w:rPr>
-        <w:t xml:space="preserve">    int curr_max = a[0];</w:t>
-      </w:r>
-    </w:p>
-    <w:p>
-      <w:pPr>
-        <w:pStyle w:val="ListParagraph"/>
-        <w:rPr>
-          <w:b/>
-          <w:sz w:val="24"/>
-        </w:rPr>
-      </w:pPr>
-      <w:r>
-        <w:rPr>
-          <w:b/>
-          <w:sz w:val="24"/>
-        </w:rPr>
-        <w:t xml:space="preserve">    for (int i = 1; i &lt; len; i++){</w:t>
-      </w:r>
-    </w:p>
-    <w:p>
-      <w:pPr>
-        <w:pStyle w:val="ListParagraph"/>
-        <w:rPr>
-          <w:b/>
-          <w:sz w:val="24"/>
-        </w:rPr>
-      </w:pPr>
-      <w:r>
-        <w:rPr>
-          <w:b/>
-          <w:sz w:val="24"/>
-        </w:rPr>
-        <w:t xml:space="preserve">        curr_max = max(</w:t>
-      </w:r>
-      <w:r>
-        <w:rPr>
-          <w:b/>
+        <w:t xml:space="preserve">, </w:t>
+      </w:r>
+      <w:proofErr w:type="spellStart"/>
+      <w:r>
+        <w:rPr>
+          <w:sz w:val="24"/>
+        </w:rPr>
+        <w:t>int</w:t>
+      </w:r>
+      <w:proofErr w:type="spellEnd"/>
+      <w:r>
+        <w:rPr>
           <w:sz w:val="24"/>
         </w:rPr>
         <w:t xml:space="preserve"> </w:t>
       </w:r>
-      <w:r>
-        <w:rPr>
-          <w:b/>
-          <w:sz w:val="24"/>
-        </w:rPr>
-        <w:t>a[i]</w:t>
-      </w:r>
-      <w:r>
-        <w:rPr>
-          <w:b/>
+      <w:proofErr w:type="spellStart"/>
+      <w:r>
+        <w:rPr>
+          <w:sz w:val="24"/>
+        </w:rPr>
+        <w:t>len</w:t>
+      </w:r>
+      <w:proofErr w:type="spellEnd"/>
+      <w:r>
+        <w:rPr>
+          <w:sz w:val="24"/>
+        </w:rPr>
+        <w:t>){</w:t>
+      </w:r>
+      <w:r>
+        <w:rPr>
+          <w:sz w:val="24"/>
+        </w:rPr>
+        <w:br/>
+        <w:t xml:space="preserve">    </w:t>
+      </w:r>
+      <w:proofErr w:type="spellStart"/>
+      <w:r>
+        <w:rPr>
+          <w:sz w:val="24"/>
+        </w:rPr>
+        <w:t>int</w:t>
+      </w:r>
+      <w:proofErr w:type="spellEnd"/>
+      <w:r>
+        <w:rPr>
           <w:sz w:val="24"/>
         </w:rPr>
         <w:t xml:space="preserve"> </w:t>
       </w:r>
-      <w:r>
-        <w:rPr>
-          <w:b/>
-          <w:sz w:val="24"/>
-        </w:rPr>
-        <w:t>, curr_max+a[i]</w:t>
-      </w:r>
-      <w:r>
-        <w:rPr>
-          <w:b/>
+      <w:proofErr w:type="spellStart"/>
+      <w:r>
+        <w:rPr>
+          <w:sz w:val="24"/>
+        </w:rPr>
+        <w:t>max_so_far</w:t>
+      </w:r>
+      <w:proofErr w:type="spellEnd"/>
+      <w:r>
+        <w:rPr>
+          <w:sz w:val="24"/>
+        </w:rPr>
+        <w:t xml:space="preserve"> = a[0];  </w:t>
+      </w:r>
+    </w:p>
+    <w:p>
+      <w:pPr>
+        <w:pStyle w:val="ListParagraph"/>
+        <w:rPr>
+          <w:sz w:val="24"/>
+        </w:rPr>
+      </w:pPr>
+      <w:r>
+        <w:rPr>
+          <w:sz w:val="24"/>
+        </w:rPr>
+        <w:t xml:space="preserve">    </w:t>
+      </w:r>
+      <w:proofErr w:type="spellStart"/>
+      <w:proofErr w:type="gramStart"/>
+      <w:r>
+        <w:rPr>
+          <w:sz w:val="24"/>
+        </w:rPr>
+        <w:t>int</w:t>
+      </w:r>
+      <w:proofErr w:type="spellEnd"/>
+      <w:proofErr w:type="gramEnd"/>
+      <w:r>
+        <w:rPr>
           <w:sz w:val="24"/>
         </w:rPr>
         <w:t xml:space="preserve"> </w:t>
       </w:r>
+      <w:proofErr w:type="spellStart"/>
+      <w:r>
+        <w:rPr>
+          <w:sz w:val="24"/>
+        </w:rPr>
+        <w:t>curr_max</w:t>
+      </w:r>
+      <w:proofErr w:type="spellEnd"/>
+      <w:r>
+        <w:rPr>
+          <w:sz w:val="24"/>
+        </w:rPr>
+        <w:t xml:space="preserve"> = a[0];</w:t>
+      </w:r>
+    </w:p>
+    <w:p>
+      <w:pPr>
+        <w:pStyle w:val="ListParagraph"/>
+        <w:rPr>
+          <w:b/>
+          <w:sz w:val="24"/>
+        </w:rPr>
+      </w:pPr>
+      <w:r>
+        <w:rPr>
+          <w:b/>
+          <w:sz w:val="24"/>
+        </w:rPr>
+        <w:t xml:space="preserve">    </w:t>
+      </w:r>
+      <w:proofErr w:type="gramStart"/>
+      <w:r>
+        <w:rPr>
+          <w:b/>
+          <w:sz w:val="24"/>
+        </w:rPr>
+        <w:t>for</w:t>
+      </w:r>
+      <w:proofErr w:type="gramEnd"/>
+      <w:r>
+        <w:rPr>
+          <w:b/>
+          <w:sz w:val="24"/>
+        </w:rPr>
+        <w:t xml:space="preserve"> (</w:t>
+      </w:r>
+      <w:proofErr w:type="spellStart"/>
+      <w:r>
+        <w:rPr>
+          <w:b/>
+          <w:sz w:val="24"/>
+        </w:rPr>
+        <w:t>int</w:t>
+      </w:r>
+      <w:proofErr w:type="spellEnd"/>
+      <w:r>
+        <w:rPr>
+          <w:b/>
+          <w:sz w:val="24"/>
+        </w:rPr>
+        <w:t xml:space="preserve"> </w:t>
+      </w:r>
+      <w:proofErr w:type="spellStart"/>
+      <w:r>
+        <w:rPr>
+          <w:b/>
+          <w:sz w:val="24"/>
+        </w:rPr>
+        <w:t>i</w:t>
+      </w:r>
+      <w:proofErr w:type="spellEnd"/>
+      <w:r>
+        <w:rPr>
+          <w:b/>
+          <w:sz w:val="24"/>
+        </w:rPr>
+        <w:t xml:space="preserve"> = 1; </w:t>
+      </w:r>
+      <w:proofErr w:type="spellStart"/>
+      <w:r>
+        <w:rPr>
+          <w:b/>
+          <w:sz w:val="24"/>
+        </w:rPr>
+        <w:t>i</w:t>
+      </w:r>
+      <w:proofErr w:type="spellEnd"/>
+      <w:r>
+        <w:rPr>
+          <w:b/>
+          <w:sz w:val="24"/>
+        </w:rPr>
+        <w:t xml:space="preserve"> &lt; </w:t>
+      </w:r>
+      <w:proofErr w:type="spellStart"/>
+      <w:r>
+        <w:rPr>
+          <w:b/>
+          <w:sz w:val="24"/>
+        </w:rPr>
+        <w:t>len</w:t>
+      </w:r>
+      <w:proofErr w:type="spellEnd"/>
+      <w:r>
+        <w:rPr>
+          <w:b/>
+          <w:sz w:val="24"/>
+        </w:rPr>
+        <w:t xml:space="preserve">; </w:t>
+      </w:r>
+      <w:proofErr w:type="spellStart"/>
+      <w:r>
+        <w:rPr>
+          <w:b/>
+          <w:sz w:val="24"/>
+        </w:rPr>
+        <w:t>i</w:t>
+      </w:r>
+      <w:proofErr w:type="spellEnd"/>
+      <w:r>
+        <w:rPr>
+          <w:b/>
+          <w:sz w:val="24"/>
+        </w:rPr>
+        <w:t>++){</w:t>
+      </w:r>
+    </w:p>
+    <w:p>
+      <w:pPr>
+        <w:pStyle w:val="ListParagraph"/>
+        <w:rPr>
+          <w:b/>
+          <w:sz w:val="24"/>
+        </w:rPr>
+      </w:pPr>
+      <w:r>
+        <w:rPr>
+          <w:b/>
+          <w:sz w:val="24"/>
+        </w:rPr>
+        <w:t xml:space="preserve">        </w:t>
+      </w:r>
+      <w:proofErr w:type="spellStart"/>
+      <w:r>
+        <w:rPr>
+          <w:b/>
+          <w:sz w:val="24"/>
+        </w:rPr>
+        <w:t>curr_max</w:t>
+      </w:r>
+      <w:proofErr w:type="spellEnd"/>
+      <w:r>
+        <w:rPr>
+          <w:b/>
+          <w:sz w:val="24"/>
+        </w:rPr>
+        <w:t xml:space="preserve"> = </w:t>
+      </w:r>
+      <w:proofErr w:type="gramStart"/>
+      <w:r>
+        <w:rPr>
+          <w:b/>
+          <w:sz w:val="24"/>
+        </w:rPr>
+        <w:t>max(</w:t>
+      </w:r>
+      <w:proofErr w:type="gramEnd"/>
+      <w:r>
+        <w:rPr>
+          <w:b/>
+          <w:sz w:val="24"/>
+        </w:rPr>
+        <w:t xml:space="preserve"> </w:t>
+      </w:r>
+      <w:r>
+        <w:rPr>
+          <w:b/>
+          <w:sz w:val="24"/>
+        </w:rPr>
+        <w:t>a[</w:t>
+      </w:r>
+      <w:proofErr w:type="spellStart"/>
+      <w:r>
+        <w:rPr>
+          <w:b/>
+          <w:sz w:val="24"/>
+        </w:rPr>
+        <w:t>i</w:t>
+      </w:r>
+      <w:proofErr w:type="spellEnd"/>
+      <w:r>
+        <w:rPr>
+          <w:b/>
+          <w:sz w:val="24"/>
+        </w:rPr>
+        <w:t>]</w:t>
+      </w:r>
+      <w:r>
+        <w:rPr>
+          <w:b/>
+          <w:sz w:val="24"/>
+        </w:rPr>
+        <w:t xml:space="preserve"> </w:t>
+      </w:r>
+      <w:r>
+        <w:rPr>
+          <w:b/>
+          <w:sz w:val="24"/>
+        </w:rPr>
+        <w:t xml:space="preserve">, </w:t>
+      </w:r>
+      <w:proofErr w:type="spellStart"/>
+      <w:r>
+        <w:rPr>
+          <w:b/>
+          <w:sz w:val="24"/>
+        </w:rPr>
+        <w:t>curr_max+a</w:t>
+      </w:r>
+      <w:proofErr w:type="spellEnd"/>
+      <w:r>
+        <w:rPr>
+          <w:b/>
+          <w:sz w:val="24"/>
+        </w:rPr>
+        <w:t>[</w:t>
+      </w:r>
+      <w:proofErr w:type="spellStart"/>
+      <w:r>
+        <w:rPr>
+          <w:b/>
+          <w:sz w:val="24"/>
+        </w:rPr>
+        <w:t>i</w:t>
+      </w:r>
+      <w:proofErr w:type="spellEnd"/>
+      <w:r>
+        <w:rPr>
+          <w:b/>
+          <w:sz w:val="24"/>
+        </w:rPr>
+        <w:t>]</w:t>
+      </w:r>
+      <w:r>
+        <w:rPr>
+          <w:b/>
+          <w:sz w:val="24"/>
+        </w:rPr>
+        <w:t xml:space="preserve"> </w:t>
+      </w:r>
       <w:r>
         <w:rPr>
           <w:b/>
@@ -1578,15 +2662,57 @@
           <w:b/>
           <w:sz w:val="24"/>
         </w:rPr>
-        <w:t xml:space="preserve">        max_so_far = max(</w:t>
-      </w:r>
-      <w:r>
-        <w:rPr>
-          <w:b/>
-          <w:sz w:val="24"/>
-        </w:rPr>
-        <w:t xml:space="preserve"> max_so_far , </w:t>
-      </w:r>
+        <w:t xml:space="preserve">        </w:t>
+      </w:r>
+      <w:proofErr w:type="spellStart"/>
+      <w:r>
+        <w:rPr>
+          <w:b/>
+          <w:sz w:val="24"/>
+        </w:rPr>
+        <w:t>max_so_far</w:t>
+      </w:r>
+      <w:proofErr w:type="spellEnd"/>
+      <w:r>
+        <w:rPr>
+          <w:b/>
+          <w:sz w:val="24"/>
+        </w:rPr>
+        <w:t xml:space="preserve"> = </w:t>
+      </w:r>
+      <w:proofErr w:type="gramStart"/>
+      <w:r>
+        <w:rPr>
+          <w:b/>
+          <w:sz w:val="24"/>
+        </w:rPr>
+        <w:t>max(</w:t>
+      </w:r>
+      <w:proofErr w:type="gramEnd"/>
+      <w:r>
+        <w:rPr>
+          <w:b/>
+          <w:sz w:val="24"/>
+        </w:rPr>
+        <w:t xml:space="preserve"> </w:t>
+      </w:r>
+      <w:proofErr w:type="spellStart"/>
+      <w:r>
+        <w:rPr>
+          <w:b/>
+          <w:sz w:val="24"/>
+        </w:rPr>
+        <w:t>max_so_far</w:t>
+      </w:r>
+      <w:proofErr w:type="spellEnd"/>
+      <w:r>
+        <w:rPr>
+          <w:b/>
+          <w:sz w:val="24"/>
+        </w:rPr>
+        <w:t xml:space="preserve"> , </w:t>
+      </w:r>
+      <w:proofErr w:type="spellStart"/>
       <w:r>
         <w:rPr>
           <w:b/>
@@ -1594,6 +2720,7 @@
         </w:rPr>
         <w:t>curr_max</w:t>
       </w:r>
+      <w:proofErr w:type="spellEnd"/>
       <w:r>
         <w:rPr>
           <w:b/>
@@ -1638,19 +2765,53 @@
           <w:b/>
           <w:sz w:val="24"/>
         </w:rPr>
-        <w:t xml:space="preserve">    return max_so_far;  </w:t>
-      </w:r>
-    </w:p>
-    <w:p>
-      <w:pPr>
-        <w:pStyle w:val="ListParagraph"/>
-      </w:pPr>
+        <w:t xml:space="preserve">    </w:t>
+      </w:r>
+      <w:proofErr w:type="gramStart"/>
+      <w:r>
+        <w:rPr>
+          <w:b/>
+          <w:sz w:val="24"/>
+        </w:rPr>
+        <w:t>return</w:t>
+      </w:r>
+      <w:proofErr w:type="gramEnd"/>
+      <w:r>
+        <w:rPr>
+          <w:b/>
+          <w:sz w:val="24"/>
+        </w:rPr>
+        <w:t xml:space="preserve"> </w:t>
+      </w:r>
+      <w:proofErr w:type="spellStart"/>
+      <w:r>
+        <w:rPr>
+          <w:b/>
+          <w:sz w:val="24"/>
+        </w:rPr>
+        <w:t>max_so_far</w:t>
+      </w:r>
+      <w:proofErr w:type="spellEnd"/>
+      <w:r>
+        <w:rPr>
+          <w:b/>
+          <w:sz w:val="24"/>
+        </w:rPr>
+        <w:t xml:space="preserve">;  </w:t>
+      </w:r>
+    </w:p>
+    <w:p>
+      <w:pPr>
+        <w:pStyle w:val="ListParagraph"/>
+      </w:pPr>
+      <w:proofErr w:type="gramStart"/>
       <w:r>
         <w:rPr>
           <w:sz w:val="24"/>
         </w:rPr>
         <w:t>}</w:t>
       </w:r>
+      <w:proofErr w:type="gramEnd"/>
       <w:r>
         <w:rPr>
           <w:sz w:val="24"/>
@@ -1667,7 +2828,15 @@
         <w:t>Extension</w:t>
       </w:r>
       <w:r>
-        <w:t>: find the subarray with the largest product. This is difficult if you allow negative values</w:t>
+        <w:t xml:space="preserve">: find the </w:t>
+      </w:r>
+      <w:proofErr w:type="spellStart"/>
+      <w:r>
+        <w:t>subarray</w:t>
+      </w:r>
+      <w:proofErr w:type="spellEnd"/>
+      <w:r>
+        <w:t xml:space="preserve"> with the largest product. This is difficult if you allow negative values</w:t>
       </w:r>
       <w:r>
         <w:t xml:space="preserve"> in your array</w:t>
@@ -1679,6 +2848,7 @@
         <w:br/>
       </w:r>
       <w:r>
+        <w:lastRenderedPageBreak/>
         <w:br/>
       </w:r>
     </w:p>
@@ -1691,8 +2861,15 @@
         </w:numPr>
       </w:pPr>
       <w:r>
-        <w:lastRenderedPageBreak/>
-        <w:t>Given two linked lists of digits to represent numbers, make a linked list that is the sum of the two numbers</w:t>
+        <w:t xml:space="preserve">Given two linked lists of digits to represent numbers, make a linked list that is the sum of the </w:t>
+      </w:r>
+      <w:proofErr w:type="gramStart"/>
+      <w:r>
+        <w:t>two</w:t>
+      </w:r>
+      <w:proofErr w:type="gramEnd"/>
+      <w:r>
+        <w:t xml:space="preserve"> numbers</w:t>
       </w:r>
       <w:r>
         <w:t xml:space="preserve"> (</w:t>
@@ -1739,7 +2916,23 @@
       </w:r>
       <w:r>
         <w:br/>
-        <w:t xml:space="preserve">Condition: a[i] &lt; a[j] &lt; a[k] where i &lt; j &lt; k. </w:t>
+        <w:t>Condition: a[</w:t>
+      </w:r>
+      <w:proofErr w:type="spellStart"/>
+      <w:r>
+        <w:t>i</w:t>
+      </w:r>
+      <w:proofErr w:type="spellEnd"/>
+      <w:r>
+        <w:t xml:space="preserve">] &lt; a[j] &lt; a[k] where </w:t>
+      </w:r>
+      <w:proofErr w:type="spellStart"/>
+      <w:r>
+        <w:t>i</w:t>
+      </w:r>
+      <w:proofErr w:type="spellEnd"/>
+      <w:r>
+        <w:t xml:space="preserve"> &lt; j &lt; k. </w:t>
       </w:r>
       <w:r>
         <w:br/>
@@ -1758,8 +2951,13 @@
         </w:numPr>
       </w:pPr>
       <w:r>
-        <w:t>***Find an element in a sorted array which has been rotated an unknown number of times:</w:t>
-      </w:r>
+        <w:t>***Find an element in a sorted array which has been rotated an unknown number of times</w:t>
+      </w:r>
+      <w:proofErr w:type="gramStart"/>
+      <w:r>
+        <w:t>:</w:t>
+      </w:r>
+      <w:proofErr w:type="gramEnd"/>
       <w:r>
         <w:br/>
       </w:r>
@@ -1804,7 +3002,20 @@
         </w:numPr>
       </w:pPr>
       <w:r>
-        <w:t>Given two sorted arrays, get the median of their merge in O(lgN) time.</w:t>
+        <w:t xml:space="preserve">Given two sorted arrays, get the median of their merge in </w:t>
+      </w:r>
+      <w:proofErr w:type="gramStart"/>
+      <w:r>
+        <w:t>O(</w:t>
+      </w:r>
+      <w:proofErr w:type="spellStart"/>
+      <w:proofErr w:type="gramEnd"/>
+      <w:r>
+        <w:t>lgN</w:t>
+      </w:r>
+      <w:proofErr w:type="spellEnd"/>
+      <w:r>
+        <w:t>) time.</w:t>
       </w:r>
       <w:r>
         <w:br/>
@@ -1845,7 +3056,15 @@
         </w:numPr>
       </w:pPr>
       <w:r>
-        <w:t>Given an unsorted array, find the kth smallest/greatest element.</w:t>
+        <w:t xml:space="preserve">Given an unsorted array, find the </w:t>
+      </w:r>
+      <w:proofErr w:type="spellStart"/>
+      <w:r>
+        <w:t>kth</w:t>
+      </w:r>
+      <w:proofErr w:type="spellEnd"/>
+      <w:r>
+        <w:t xml:space="preserve"> smallest/greatest element.</w:t>
       </w:r>
       <w:r>
         <w:br/>
@@ -1879,13 +3098,26 @@
         </w:numPr>
       </w:pPr>
       <w:r>
-        <w:t>Sort the elements: O(N</w:t>
+        <w:t xml:space="preserve">Sort the elements: </w:t>
+      </w:r>
+      <w:proofErr w:type="gramStart"/>
+      <w:r>
+        <w:t>O(</w:t>
+      </w:r>
+      <w:proofErr w:type="spellStart"/>
+      <w:proofErr w:type="gramEnd"/>
+      <w:r>
+        <w:t>N</w:t>
       </w:r>
       <w:r>
         <w:t>.</w:t>
       </w:r>
       <w:r>
-        <w:t>lgN) time.</w:t>
+        <w:t>lgN</w:t>
+      </w:r>
+      <w:proofErr w:type="spellEnd"/>
+      <w:r>
+        <w:t>) time.</w:t>
       </w:r>
     </w:p>
     <w:p>
@@ -1900,7 +3132,15 @@
         <w:t xml:space="preserve">Use a min heap or max heap: set the maximum heap size to be k or n-k, whichever is smaller, and then use a min heap or max heap appropriately.  </w:t>
       </w:r>
       <w:r>
-        <w:t>Time: O(N.lgk) Space: O(k)</w:t>
+        <w:t>Time: O(</w:t>
+      </w:r>
+      <w:proofErr w:type="spellStart"/>
+      <w:r>
+        <w:t>N.lgk</w:t>
+      </w:r>
+      <w:proofErr w:type="spellEnd"/>
+      <w:r>
+        <w:t>) Space: O(k)</w:t>
       </w:r>
     </w:p>
     <w:p>
@@ -1912,12 +3152,14 @@
         </w:numPr>
       </w:pPr>
       <w:hyperlink r:id="rId7" w:history="1">
+        <w:proofErr w:type="spellStart"/>
         <w:r>
           <w:rPr>
             <w:rStyle w:val="Hyperlink"/>
           </w:rPr>
           <w:t>Quickselect</w:t>
         </w:r>
+        <w:proofErr w:type="spellEnd"/>
       </w:hyperlink>
       <w:r>
         <w:t>: this is basically th</w:t>
@@ -1938,7 +3180,15 @@
         <w:t xml:space="preserve"> pivot value. B</w:t>
       </w:r>
       <w:r>
-        <w:t>ut unlike Quicksort, once we know that the kth element is on the left or the right, we branch there and ignore the other half</w:t>
+        <w:t xml:space="preserve">ut unlike Quicksort, once we know that the </w:t>
+      </w:r>
+      <w:proofErr w:type="spellStart"/>
+      <w:r>
+        <w:t>kth</w:t>
+      </w:r>
+      <w:proofErr w:type="spellEnd"/>
+      <w:r>
+        <w:t xml:space="preserve"> element is on the left or the right, we branch there and ignore the other half</w:t>
       </w:r>
       <w:r>
         <w:t>, and recursively partition and branch</w:t>
@@ -1963,24 +3213,114 @@
       </w:r>
       <w:r>
         <w:br/>
-        <w:t>Directly, Quickselect only finds the kth smallest element. However, in the process of doing so, it partially sorts the array. So, once we have the index of the kth smallest element, to get the smallest k elements, we just have to look at all the array indices from A[0…..Quickselect(a, len, k)] to get the smallest k elements.</w:t>
+        <w:t xml:space="preserve">Directly, </w:t>
+      </w:r>
+      <w:proofErr w:type="spellStart"/>
+      <w:r>
+        <w:t>Quickselect</w:t>
+      </w:r>
+      <w:proofErr w:type="spellEnd"/>
+      <w:r>
+        <w:t xml:space="preserve"> only finds the </w:t>
+      </w:r>
+      <w:proofErr w:type="spellStart"/>
+      <w:r>
+        <w:t>kth</w:t>
+      </w:r>
+      <w:proofErr w:type="spellEnd"/>
+      <w:r>
+        <w:t xml:space="preserve"> smallest element. However, in the process of doing so, it partially sorts the array. So, once we have the index of the </w:t>
+      </w:r>
+      <w:proofErr w:type="spellStart"/>
+      <w:r>
+        <w:t>kth</w:t>
+      </w:r>
+      <w:proofErr w:type="spellEnd"/>
+      <w:r>
+        <w:t xml:space="preserve"> smallest element, to get the smallest k elements, we just have to look at all the array indices from </w:t>
+      </w:r>
+      <w:proofErr w:type="gramStart"/>
+      <w:r>
+        <w:t>A[</w:t>
+      </w:r>
+      <w:proofErr w:type="gramEnd"/>
+      <w:r>
+        <w:t>0…..</w:t>
+      </w:r>
+      <w:proofErr w:type="spellStart"/>
+      <w:r>
+        <w:t>Quickselect</w:t>
+      </w:r>
+      <w:proofErr w:type="spellEnd"/>
+      <w:r>
+        <w:t xml:space="preserve">(a, </w:t>
+      </w:r>
+      <w:proofErr w:type="spellStart"/>
+      <w:r>
+        <w:t>len</w:t>
+      </w:r>
+      <w:proofErr w:type="spellEnd"/>
+      <w:r>
+        <w:t>, k)] to get the smallest k elements.</w:t>
       </w:r>
       <w:r>
         <w:t xml:space="preserve"> We can do the inverse for k largest elements, i.e. get</w:t>
       </w:r>
       <w:r>
-        <w:t xml:space="preserve"> sub</w:t>
-      </w:r>
-      <w:r>
-        <w:t>array A[Quickselect(a, len, len - k)…len-1]</w:t>
-      </w:r>
-      <w:r>
-        <w:br/>
-        <w:t>C++ code for Q</w:t>
+        <w:t xml:space="preserve"> </w:t>
+      </w:r>
+      <w:proofErr w:type="spellStart"/>
+      <w:r>
+        <w:t>sub</w:t>
+      </w:r>
+      <w:r>
+        <w:t>array</w:t>
+      </w:r>
+      <w:proofErr w:type="spellEnd"/>
+      <w:r>
+        <w:t xml:space="preserve"> </w:t>
+      </w:r>
+      <w:proofErr w:type="gramStart"/>
+      <w:r>
+        <w:t>A[</w:t>
+      </w:r>
+      <w:proofErr w:type="spellStart"/>
+      <w:proofErr w:type="gramEnd"/>
+      <w:r>
+        <w:t>Quickselect</w:t>
+      </w:r>
+      <w:proofErr w:type="spellEnd"/>
+      <w:r>
+        <w:t xml:space="preserve">(a, </w:t>
+      </w:r>
+      <w:proofErr w:type="spellStart"/>
+      <w:r>
+        <w:t>len</w:t>
+      </w:r>
+      <w:proofErr w:type="spellEnd"/>
+      <w:r>
+        <w:t xml:space="preserve">, </w:t>
+      </w:r>
+      <w:proofErr w:type="spellStart"/>
+      <w:r>
+        <w:t>len</w:t>
+      </w:r>
+      <w:proofErr w:type="spellEnd"/>
+      <w:r>
+        <w:t xml:space="preserve"> - k)…len-1]</w:t>
+      </w:r>
+      <w:r>
+        <w:br/>
+        <w:t xml:space="preserve">C++ code for </w:t>
+      </w:r>
+      <w:proofErr w:type="spellStart"/>
+      <w:r>
+        <w:t>Q</w:t>
       </w:r>
       <w:r>
         <w:t>uickselect</w:t>
       </w:r>
+      <w:proofErr w:type="spellEnd"/>
       <w:r>
         <w:t xml:space="preserve"> (with templates)</w:t>
       </w:r>
@@ -1993,6 +3333,12 @@
       <w:r>
         <w:br/>
       </w:r>
+    </w:p>
+    <w:p>
+      <w:pPr>
+        <w:pStyle w:val="ListParagraph"/>
+        <w:ind w:left="1440"/>
+      </w:pPr>
     </w:p>
     <w:p>
       <w:pPr>
@@ -2003,6 +3349,7 @@
         </w:numPr>
       </w:pPr>
       <w:r>
+        <w:lastRenderedPageBreak/>
         <w:t>***Given an array of stock prices, find the best buy and sell pair.</w:t>
       </w:r>
       <w:r>
@@ -2013,7 +3360,31 @@
         <w:br/>
       </w:r>
       <w:r>
-        <w:t>Here, we must find the optimal pair, i.e. the max(a[j]-a[i]) where i &lt; j.</w:t>
+        <w:t xml:space="preserve">Here, we must find the optimal pair, i.e. the </w:t>
+      </w:r>
+      <w:proofErr w:type="gramStart"/>
+      <w:r>
+        <w:t>max(</w:t>
+      </w:r>
+      <w:proofErr w:type="gramEnd"/>
+      <w:r>
+        <w:t>a[j]-a[</w:t>
+      </w:r>
+      <w:proofErr w:type="spellStart"/>
+      <w:r>
+        <w:t>i</w:t>
+      </w:r>
+      <w:proofErr w:type="spellEnd"/>
+      <w:r>
+        <w:t xml:space="preserve">]) where </w:t>
+      </w:r>
+      <w:proofErr w:type="spellStart"/>
+      <w:r>
+        <w:t>i</w:t>
+      </w:r>
+      <w:proofErr w:type="spellEnd"/>
+      <w:r>
+        <w:t xml:space="preserve"> &lt; j.</w:t>
       </w:r>
       <w:r>
         <w:br/>
@@ -2022,21 +3393,30 @@
         <w:t>The solution is very simple</w:t>
       </w:r>
       <w:r>
-        <w:t>, requires O(1) space and O(n) time with one pass</w:t>
-      </w:r>
-      <w:r>
-        <w:t xml:space="preserve">, but it’s not very </w:t>
-      </w:r>
-      <w:r>
-        <w:lastRenderedPageBreak/>
-        <w:t>intuitive.</w:t>
+        <w:t xml:space="preserve">, requires </w:t>
+      </w:r>
+      <w:proofErr w:type="gramStart"/>
+      <w:r>
+        <w:t>O(</w:t>
+      </w:r>
+      <w:proofErr w:type="gramEnd"/>
+      <w:r>
+        <w:t>1) space and O(n) time with one pass</w:t>
+      </w:r>
+      <w:r>
+        <w:t>, but it’s not very intuitive.</w:t>
       </w:r>
       <w:r>
         <w:t xml:space="preserve"> </w:t>
       </w:r>
       <w:r>
-        <w:t>So, to make it more intuitive, consider the following:</w:t>
-      </w:r>
+        <w:t>So, to make it more intuitive, consider the following</w:t>
+      </w:r>
+      <w:proofErr w:type="gramStart"/>
+      <w:r>
+        <w:t>:</w:t>
+      </w:r>
+      <w:proofErr w:type="gramEnd"/>
       <w:r>
         <w:br/>
         <w:t>Suppose our inp</w:t>
@@ -2055,7 +3435,23 @@
         <w:t>Suppose, while iterating, we saved at each step, in an auxiliary array,</w:t>
       </w:r>
       <w:r>
-        <w:t xml:space="preserve"> min_so_far[], where we store</w:t>
+        <w:t xml:space="preserve"> </w:t>
+      </w:r>
+      <w:proofErr w:type="spellStart"/>
+      <w:r>
+        <w:t>min_so_</w:t>
+      </w:r>
+      <w:proofErr w:type="gramStart"/>
+      <w:r>
+        <w:t>far</w:t>
+      </w:r>
+      <w:proofErr w:type="spellEnd"/>
+      <w:r>
+        <w:t>[</w:t>
+      </w:r>
+      <w:proofErr w:type="gramEnd"/>
+      <w:r>
+        <w:t>], where we store</w:t>
       </w:r>
       <w:r>
         <w:t xml:space="preserve"> the minimum element less than </w:t>
@@ -2081,67 +3477,209 @@
       </w:r>
       <w:r>
         <w:tab/>
-        <w:t>{13, 4, 6, 8, 5, 3, 10, 1}</w:t>
-      </w:r>
-      <w:r>
-        <w:br/>
-      </w:r>
-      <w:r>
-        <w:t>‘min_so_far’</w:t>
+        <w:t>{13, 4, 6, 8, 5, 3, 10, 1</w:t>
+      </w:r>
+      <w:proofErr w:type="gramStart"/>
+      <w:r>
+        <w:t>}</w:t>
+      </w:r>
+      <w:proofErr w:type="gramEnd"/>
+      <w:r>
+        <w:br/>
+        <w:t>‘</w:t>
+      </w:r>
+      <w:proofErr w:type="spellStart"/>
+      <w:r>
+        <w:t>min_so_far</w:t>
+      </w:r>
+      <w:proofErr w:type="spellEnd"/>
+      <w:r>
+        <w:t xml:space="preserve">’ </w:t>
+      </w:r>
+      <w:r>
+        <w:t>would be:</w:t>
+      </w:r>
+      <w:r>
+        <w:tab/>
+      </w:r>
+      <w:r>
+        <w:tab/>
+      </w:r>
+      <w:r>
+        <w:t>{13, 4, 4, 4, 4, 3, 3, 1}</w:t>
+      </w:r>
+      <w:r>
+        <w:br/>
+      </w:r>
+      <w:r>
+        <w:t>Iterate through ‘a’, and at every index</w:t>
+      </w:r>
+      <w:r>
+        <w:t>, see if</w:t>
+      </w:r>
+      <w:r>
+        <w:t xml:space="preserve"> the</w:t>
       </w:r>
       <w:r>
         <w:t xml:space="preserve"> </w:t>
       </w:r>
-      <w:r>
-        <w:t>would be:</w:t>
-      </w:r>
+      <w:proofErr w:type="spellStart"/>
+      <w:r>
+        <w:t>max_profit</w:t>
+      </w:r>
+      <w:proofErr w:type="spellEnd"/>
+      <w:r>
+        <w:t xml:space="preserve"> you’ve found so far is</w:t>
+      </w:r>
+      <w:r>
+        <w:t xml:space="preserve"> less than</w:t>
+      </w:r>
+      <w:r>
+        <w:t xml:space="preserve"> or</w:t>
+      </w:r>
+      <w:r>
+        <w:t xml:space="preserve"> greater than a[</w:t>
+      </w:r>
+      <w:proofErr w:type="spellStart"/>
+      <w:r>
+        <w:t>i</w:t>
+      </w:r>
+      <w:proofErr w:type="spellEnd"/>
+      <w:r>
+        <w:t>]-</w:t>
+      </w:r>
+      <w:proofErr w:type="spellStart"/>
+      <w:r>
+        <w:t>min_so_far</w:t>
+      </w:r>
+      <w:proofErr w:type="spellEnd"/>
+      <w:r>
+        <w:t>[</w:t>
+      </w:r>
+      <w:proofErr w:type="spellStart"/>
+      <w:r>
+        <w:t>i</w:t>
+      </w:r>
+      <w:proofErr w:type="spellEnd"/>
+      <w:r>
+        <w:t xml:space="preserve">]. If so, then update </w:t>
+      </w:r>
+      <w:proofErr w:type="spellStart"/>
+      <w:r>
+        <w:t>max_profit</w:t>
+      </w:r>
+      <w:proofErr w:type="spellEnd"/>
+      <w:r>
+        <w:t xml:space="preserve"> and the respective index values. </w:t>
+      </w:r>
+      <w:r>
+        <w:br/>
+        <w:t xml:space="preserve">The thing is, though, we’re only looking for the single, best pair, so we don’t really need the array min-so-far. We can just let it be a single variable called </w:t>
+      </w:r>
+      <w:proofErr w:type="spellStart"/>
+      <w:r>
+        <w:t>min_so_far</w:t>
+      </w:r>
+      <w:proofErr w:type="spellEnd"/>
+      <w:r>
+        <w:t>.</w:t>
+      </w:r>
+      <w:r>
+        <w:br/>
+        <w:t>Concretely, this is the code:</w:t>
+      </w:r>
+      <w:r>
+        <w:br/>
+      </w:r>
+      <w:proofErr w:type="spellStart"/>
+      <w:r>
+        <w:t>int</w:t>
+      </w:r>
+      <w:proofErr w:type="spellEnd"/>
+      <w:r>
+        <w:t xml:space="preserve"> </w:t>
+      </w:r>
+      <w:proofErr w:type="spellStart"/>
+      <w:r>
+        <w:t>best_buy_sell_pair</w:t>
+      </w:r>
+      <w:proofErr w:type="spellEnd"/>
+      <w:r>
+        <w:t>(</w:t>
+      </w:r>
+      <w:proofErr w:type="spellStart"/>
+      <w:r>
+        <w:t>int</w:t>
+      </w:r>
+      <w:proofErr w:type="spellEnd"/>
+      <w:r>
+        <w:t xml:space="preserve"> *a, long </w:t>
+      </w:r>
+      <w:proofErr w:type="spellStart"/>
+      <w:r>
+        <w:t>len</w:t>
+      </w:r>
+      <w:proofErr w:type="spellEnd"/>
+      <w:r>
+        <w:t>){</w:t>
+      </w:r>
+    </w:p>
+    <w:p>
+      <w:pPr>
+        <w:pStyle w:val="ListParagraph"/>
+      </w:pPr>
       <w:r>
         <w:tab/>
       </w:r>
+      <w:proofErr w:type="spellStart"/>
+      <w:proofErr w:type="gramStart"/>
+      <w:r>
+        <w:t>int</w:t>
+      </w:r>
+      <w:proofErr w:type="spellEnd"/>
+      <w:proofErr w:type="gramEnd"/>
+      <w:r>
+        <w:t xml:space="preserve"> </w:t>
+      </w:r>
+      <w:proofErr w:type="spellStart"/>
+      <w:r>
+        <w:t>min_so_far</w:t>
+      </w:r>
+      <w:proofErr w:type="spellEnd"/>
+      <w:r>
+        <w:t>=a[0];</w:t>
+      </w:r>
+    </w:p>
+    <w:p>
+      <w:pPr>
+        <w:pStyle w:val="ListParagraph"/>
+      </w:pPr>
       <w:r>
         <w:tab/>
       </w:r>
-      <w:r>
-        <w:t>{13, 4, 4, 4, 4, 3, 3, 1}</w:t>
-      </w:r>
-      <w:r>
-        <w:br/>
-      </w:r>
-      <w:r>
-        <w:t>Iterate through ‘a’, and at every index</w:t>
-      </w:r>
-      <w:r>
-        <w:t>, see if</w:t>
-      </w:r>
-      <w:r>
-        <w:t xml:space="preserve"> the</w:t>
-      </w:r>
-      <w:r>
-        <w:t xml:space="preserve"> max_profit</w:t>
-      </w:r>
-      <w:r>
-        <w:t xml:space="preserve"> you’ve found so far is</w:t>
-      </w:r>
-      <w:r>
-        <w:t xml:space="preserve"> less than</w:t>
-      </w:r>
-      <w:r>
-        <w:t xml:space="preserve"> or</w:t>
-      </w:r>
-      <w:r>
-        <w:t xml:space="preserve"> greater than a[i]-min_so_far[i]. If so, then update max_profit and the respective index values. </w:t>
-      </w:r>
-      <w:r>
-        <w:br/>
-        <w:t>The thing is, though, we’re only looking for the single, best pair, so we don’t really need the array min-so-far. We can just let it be a single variable called min_so_far.</w:t>
-      </w:r>
-      <w:r>
-        <w:br/>
-        <w:t>Concretely, this is the code:</w:t>
-      </w:r>
-      <w:r>
-        <w:br/>
-        <w:t>int best_buy_sell_pair(int *a, long len){</w:t>
+      <w:proofErr w:type="spellStart"/>
+      <w:proofErr w:type="gramStart"/>
+      <w:r>
+        <w:t>int</w:t>
+      </w:r>
+      <w:proofErr w:type="spellEnd"/>
+      <w:proofErr w:type="gramEnd"/>
+      <w:r>
+        <w:t xml:space="preserve"> </w:t>
+      </w:r>
+      <w:proofErr w:type="spellStart"/>
+      <w:r>
+        <w:t>best_</w:t>
+      </w:r>
+      <w:r>
+        <w:t>profit_</w:t>
+      </w:r>
+      <w:r>
+        <w:t>so_far</w:t>
+      </w:r>
+      <w:proofErr w:type="spellEnd"/>
+      <w:r>
+        <w:t>=0;</w:t>
       </w:r>
     </w:p>
     <w:p>
@@ -2150,7 +3688,46 @@
       </w:pPr>
       <w:r>
         <w:tab/>
-        <w:t>int min_so_far=a[0];</w:t>
+      </w:r>
+      <w:proofErr w:type="gramStart"/>
+      <w:r>
+        <w:t>for(</w:t>
+      </w:r>
+      <w:proofErr w:type="gramEnd"/>
+      <w:r>
+        <w:t xml:space="preserve">long </w:t>
+      </w:r>
+      <w:proofErr w:type="spellStart"/>
+      <w:r>
+        <w:t>i</w:t>
+      </w:r>
+      <w:proofErr w:type="spellEnd"/>
+      <w:r>
+        <w:t xml:space="preserve">=1; </w:t>
+      </w:r>
+      <w:proofErr w:type="spellStart"/>
+      <w:r>
+        <w:t>i</w:t>
+      </w:r>
+      <w:proofErr w:type="spellEnd"/>
+      <w:r>
+        <w:t>&lt;</w:t>
+      </w:r>
+      <w:proofErr w:type="spellStart"/>
+      <w:r>
+        <w:t>len</w:t>
+      </w:r>
+      <w:proofErr w:type="spellEnd"/>
+      <w:r>
+        <w:t xml:space="preserve">; </w:t>
+      </w:r>
+      <w:proofErr w:type="spellStart"/>
+      <w:r>
+        <w:t>i</w:t>
+      </w:r>
+      <w:proofErr w:type="spellEnd"/>
+      <w:r>
+        <w:t>++){</w:t>
       </w:r>
     </w:p>
     <w:p>
@@ -2159,22 +3736,41 @@
       </w:pPr>
       <w:r>
         <w:tab/>
-        <w:t>int best_</w:t>
-      </w:r>
-      <w:r>
-        <w:t>profit_</w:t>
-      </w:r>
-      <w:r>
-        <w:t>so_far=0;</w:t>
-      </w:r>
-    </w:p>
-    <w:p>
-      <w:pPr>
-        <w:pStyle w:val="ListParagraph"/>
-      </w:pPr>
+      </w:r>
       <w:r>
         <w:tab/>
-        <w:t>for(long i=1; i&lt;len; i++){</w:t>
+      </w:r>
+      <w:proofErr w:type="spellStart"/>
+      <w:r>
+        <w:t>min_so_far</w:t>
+      </w:r>
+      <w:proofErr w:type="spellEnd"/>
+      <w:r>
+        <w:t>=</w:t>
+      </w:r>
+      <w:proofErr w:type="gramStart"/>
+      <w:r>
+        <w:t>min(</w:t>
+      </w:r>
+      <w:proofErr w:type="gramEnd"/>
+      <w:r>
+        <w:t xml:space="preserve"> </w:t>
+      </w:r>
+      <w:proofErr w:type="spellStart"/>
+      <w:r>
+        <w:t>min_so_far</w:t>
+      </w:r>
+      <w:proofErr w:type="spellEnd"/>
+      <w:r>
+        <w:t xml:space="preserve"> , a[</w:t>
+      </w:r>
+      <w:proofErr w:type="spellStart"/>
+      <w:r>
+        <w:t>i</w:t>
+      </w:r>
+      <w:proofErr w:type="spellEnd"/>
+      <w:r>
+        <w:t>] );</w:t>
       </w:r>
     </w:p>
     <w:p>
@@ -2186,34 +3782,50 @@
       </w:r>
       <w:r>
         <w:tab/>
-        <w:t>min_so_far=min( min_so_far , a[i] );</w:t>
-      </w:r>
-    </w:p>
-    <w:p>
-      <w:pPr>
-        <w:pStyle w:val="ListParagraph"/>
-      </w:pPr>
-      <w:r>
-        <w:tab/>
-      </w:r>
-      <w:r>
-        <w:tab/>
-      </w:r>
+      </w:r>
+      <w:proofErr w:type="spellStart"/>
       <w:r>
         <w:t>best_profit_so_far</w:t>
       </w:r>
+      <w:proofErr w:type="spellEnd"/>
       <w:r>
         <w:t xml:space="preserve"> </w:t>
       </w:r>
       <w:r>
         <w:t>=</w:t>
       </w:r>
-      <w:r>
-        <w:t xml:space="preserve">max( best_profit_so_far , </w:t>
-      </w:r>
-      <w:r>
-        <w:t>a[i]-min_so_far</w:t>
-      </w:r>
+      <w:proofErr w:type="gramStart"/>
+      <w:r>
+        <w:t>max(</w:t>
+      </w:r>
+      <w:proofErr w:type="gramEnd"/>
+      <w:r>
+        <w:t xml:space="preserve"> </w:t>
+      </w:r>
+      <w:proofErr w:type="spellStart"/>
+      <w:r>
+        <w:t>best_profit_so_far</w:t>
+      </w:r>
+      <w:proofErr w:type="spellEnd"/>
+      <w:r>
+        <w:t xml:space="preserve"> , </w:t>
+      </w:r>
+      <w:r>
+        <w:t>a[</w:t>
+      </w:r>
+      <w:proofErr w:type="spellStart"/>
+      <w:r>
+        <w:t>i</w:t>
+      </w:r>
+      <w:proofErr w:type="spellEnd"/>
+      <w:r>
+        <w:t>]-</w:t>
+      </w:r>
+      <w:proofErr w:type="spellStart"/>
+      <w:r>
+        <w:t>min_so_far</w:t>
+      </w:r>
+      <w:proofErr w:type="spellEnd"/>
       <w:r>
         <w:t xml:space="preserve"> )</w:t>
       </w:r>
@@ -2236,11 +3848,20 @@
       </w:pPr>
       <w:r>
         <w:tab/>
-        <w:t xml:space="preserve">return </w:t>
-      </w:r>
+      </w:r>
+      <w:proofErr w:type="gramStart"/>
+      <w:r>
+        <w:t>return</w:t>
+      </w:r>
+      <w:proofErr w:type="gramEnd"/>
+      <w:r>
+        <w:t xml:space="preserve"> </w:t>
+      </w:r>
+      <w:proofErr w:type="spellStart"/>
       <w:r>
         <w:t>best_profit_so_far</w:t>
       </w:r>
+      <w:proofErr w:type="spellEnd"/>
       <w:r>
         <w:t>;</w:t>
       </w:r>
@@ -2252,9 +3873,11 @@
       <w:pPr>
         <w:pStyle w:val="ListParagraph"/>
       </w:pPr>
+      <w:proofErr w:type="gramStart"/>
       <w:r>
         <w:t>}</w:t>
       </w:r>
+      <w:proofErr w:type="gramEnd"/>
       <w:r>
         <w:br/>
       </w:r>
@@ -2270,19 +3893,32 @@
       </w:r>
       <w:r>
         <w:br/>
-      </w:r>
-      <w:r>
-        <w:t>Note: the solution to this can be derived from the solution to the question:</w:t>
-      </w:r>
-      <w:r>
-        <w:br/>
-        <w:t>“Given an array of numbers find a triplet that satisfies the given condition: a[i] &lt; a[j] &lt; a[k] where i &lt; j &lt; k. “</w:t>
-      </w:r>
-      <w:r>
-        <w:t xml:space="preserve">. </w:t>
-      </w:r>
-      <w:r>
-        <w:t>This is from Amazon interview questions.</w:t>
+        <w:t>Note: the solution to this can be derived from the solution to the question</w:t>
+      </w:r>
+      <w:proofErr w:type="gramStart"/>
+      <w:r>
+        <w:t>:</w:t>
+      </w:r>
+      <w:proofErr w:type="gramEnd"/>
+      <w:r>
+        <w:br/>
+        <w:t>“Given an array of numbers find a triplet that satisfies the given condition: a[</w:t>
+      </w:r>
+      <w:proofErr w:type="spellStart"/>
+      <w:r>
+        <w:t>i</w:t>
+      </w:r>
+      <w:proofErr w:type="spellEnd"/>
+      <w:r>
+        <w:t xml:space="preserve">] &lt; a[j] &lt; a[k] where </w:t>
+      </w:r>
+      <w:proofErr w:type="spellStart"/>
+      <w:r>
+        <w:t>i</w:t>
+      </w:r>
+      <w:proofErr w:type="spellEnd"/>
+      <w:r>
+        <w:t xml:space="preserve"> &lt; j &lt; k. “. This is from Amazon interview questions.</w:t>
       </w:r>
       <w:r>
         <w:br/>
@@ -2313,12 +3949,14 @@
         <w:t xml:space="preserve">Solution: </w:t>
       </w:r>
       <w:hyperlink r:id="rId8" w:history="1">
+        <w:proofErr w:type="spellStart"/>
         <w:r>
           <w:rPr>
             <w:rStyle w:val="Hyperlink"/>
           </w:rPr>
           <w:t>geeksforgeeks</w:t>
         </w:r>
+        <w:proofErr w:type="spellEnd"/>
       </w:hyperlink>
       <w:r>
         <w:t>.</w:t>
@@ -2329,8 +3967,6 @@
       <w:r>
         <w:br/>
       </w:r>
-      <w:bookmarkStart w:id="0" w:name="_GoBack"/>
-      <w:bookmarkEnd w:id="0"/>
     </w:p>
     <w:p>
       <w:pPr>
@@ -2345,8 +3981,13 @@
       </w:r>
       <w:r>
         <w:br/>
-        <w:t>Solution:</w:t>
-      </w:r>
+        <w:t>Solution</w:t>
+      </w:r>
+      <w:proofErr w:type="gramStart"/>
+      <w:r>
+        <w:t>:</w:t>
+      </w:r>
+      <w:proofErr w:type="gramEnd"/>
       <w:r>
         <w:br/>
         <w:t>Method 1) use a</w:t>
@@ -2358,37 +3999,280 @@
         <w:t xml:space="preserve">. </w:t>
       </w:r>
       <w:r>
-        <w:t>Set non-overlapping values to 1 and overlapping ones to 2 (i.e. intersection). Union = all keys with values 1 or 2, Intersection = all keys with values ==2. Time: O(n), space O(n)</w:t>
+        <w:t xml:space="preserve">Set non-overlapping values to 1 and overlapping ones to 2 (i.e. intersection). Union = all keys with values 1 or 2, Intersection = all keys with values ==2. Time: </w:t>
+      </w:r>
+      <w:proofErr w:type="gramStart"/>
+      <w:r>
+        <w:t>O(</w:t>
+      </w:r>
+      <w:proofErr w:type="gramEnd"/>
+      <w:r>
+        <w:t>n), space O(n)</w:t>
       </w:r>
       <w:r>
         <w:br/>
         <w:t xml:space="preserve">Method 2) </w:t>
       </w:r>
       <w:r>
-        <w:t>sort. We can output it in O(1) space, but storing the union and intersection is still O(n) space.</w:t>
-      </w:r>
-      <w:r>
-        <w:br/>
-      </w:r>
-    </w:p>
-    <w:p>
-      <w:pPr>
-        <w:pStyle w:val="ListParagraph"/>
-      </w:pPr>
-    </w:p>
-    <w:p>
-      <w:pPr>
-        <w:pStyle w:val="ListParagraph"/>
-      </w:pPr>
-      <w:r>
-        <w:br/>
-      </w:r>
-      <w:r>
-        <w:br/>
-      </w:r>
-      <w:r>
-        <w:br/>
-      </w:r>
+        <w:t xml:space="preserve">sort. We can output it in </w:t>
+      </w:r>
+      <w:proofErr w:type="gramStart"/>
+      <w:r>
+        <w:t>O(</w:t>
+      </w:r>
+      <w:proofErr w:type="gramEnd"/>
+      <w:r>
+        <w:t>1) space, but storing the union and intersection is still O(n) space.</w:t>
+      </w:r>
+      <w:r>
+        <w:br/>
+      </w:r>
+      <w:r>
+        <w:br/>
+      </w:r>
+    </w:p>
+    <w:p>
+      <w:pPr>
+        <w:pStyle w:val="ListParagraph"/>
+        <w:numPr>
+          <w:ilvl w:val="0"/>
+          <w:numId w:val="1"/>
+        </w:numPr>
+      </w:pPr>
+      <w:r>
+        <w:lastRenderedPageBreak/>
+        <w:t>Given a set of distinct numbers, find the size of the largest subset, for which the sum of every pair of numbers is NOT divisible by K.</w:t>
+      </w:r>
+      <w:r>
+        <w:br/>
+        <w:t xml:space="preserve">Solution: </w:t>
+      </w:r>
+      <w:hyperlink r:id="rId9" w:history="1">
+        <w:r>
+          <w:rPr>
+            <w:rStyle w:val="Hyperlink"/>
+          </w:rPr>
+          <w:t>https://www.hackerrank.com/challenges/non-divisible-subset/forum</w:t>
+        </w:r>
+      </w:hyperlink>
+      <w:r>
+        <w:t xml:space="preserve"> </w:t>
+      </w:r>
+      <w:r>
+        <w:br/>
+        <w:t>Notice: (</w:t>
+      </w:r>
+      <w:proofErr w:type="spellStart"/>
+      <w:r>
+        <w:t>a+b</w:t>
+      </w:r>
+      <w:proofErr w:type="spellEnd"/>
+      <w:r>
+        <w:t>)%K = (</w:t>
+      </w:r>
+      <w:proofErr w:type="spellStart"/>
+      <w:r>
+        <w:t>a%K</w:t>
+      </w:r>
+      <w:proofErr w:type="spellEnd"/>
+      <w:r>
+        <w:t xml:space="preserve">+ </w:t>
+      </w:r>
+      <w:proofErr w:type="spellStart"/>
+      <w:r>
+        <w:t>b%K</w:t>
+      </w:r>
+      <w:proofErr w:type="spellEnd"/>
+      <w:r>
+        <w:t xml:space="preserve">)%K. </w:t>
+      </w:r>
+      <w:r>
+        <w:br/>
+        <w:t>Thus, (</w:t>
+      </w:r>
+      <w:proofErr w:type="spellStart"/>
+      <w:r>
+        <w:t>a+b</w:t>
+      </w:r>
+      <w:proofErr w:type="spellEnd"/>
+      <w:r>
+        <w:t>) is divisible by K, i.e. (a + b)%K == 0, when (</w:t>
+      </w:r>
+      <w:proofErr w:type="spellStart"/>
+      <w:r>
+        <w:t>a%K</w:t>
+      </w:r>
+      <w:proofErr w:type="spellEnd"/>
+      <w:r>
+        <w:t xml:space="preserve"> + </w:t>
+      </w:r>
+      <w:proofErr w:type="spellStart"/>
+      <w:r>
+        <w:t>b%K</w:t>
+      </w:r>
+      <w:proofErr w:type="spellEnd"/>
+      <w:r>
+        <w:t xml:space="preserve">) is 0, or K. </w:t>
+      </w:r>
+      <w:r>
+        <w:br/>
+        <w:t>e.g. a = 23, b = 5, K = 4. Then, (</w:t>
+      </w:r>
+      <w:proofErr w:type="spellStart"/>
+      <w:r>
+        <w:t>a+b</w:t>
+      </w:r>
+      <w:proofErr w:type="spellEnd"/>
+      <w:r>
+        <w:t xml:space="preserve">) is divisible by K, because 23%4 + 5%4 = 3 + 1 = 4 = K. </w:t>
+      </w:r>
+      <w:r>
+        <w:br/>
+        <w:t>If a = 24 and b = 8, it is obvious the sum is divisible by K</w:t>
+      </w:r>
+      <w:proofErr w:type="gramStart"/>
+      <w:r>
+        <w:t>.</w:t>
+      </w:r>
+      <w:proofErr w:type="gramEnd"/>
+      <w:r>
+        <w:br/>
+        <w:t xml:space="preserve">Note that </w:t>
+      </w:r>
+      <w:proofErr w:type="spellStart"/>
+      <w:r>
+        <w:t>a%K</w:t>
+      </w:r>
+      <w:proofErr w:type="spellEnd"/>
+      <w:r>
+        <w:t xml:space="preserve"> and </w:t>
+      </w:r>
+      <w:proofErr w:type="spellStart"/>
+      <w:r>
+        <w:t>b%K</w:t>
+      </w:r>
+      <w:proofErr w:type="spellEnd"/>
+      <w:r>
+        <w:t xml:space="preserve"> are the ‘remainders’. Thus, if the sum is divisible by K, the sum of the remainders must be K (or zero).</w:t>
+      </w:r>
+      <w:r>
+        <w:br/>
+        <w:t xml:space="preserve">Now, coming to the question. For each remainder value 0, 1, </w:t>
+      </w:r>
+      <w:proofErr w:type="gramStart"/>
+      <w:r>
+        <w:t>2, …</w:t>
+      </w:r>
+      <w:proofErr w:type="gramEnd"/>
+      <w:r>
+        <w:t xml:space="preserve"> K</w:t>
+      </w:r>
+      <w:r>
+        <w:t xml:space="preserve">-1, there is only one other remainder value for which the </w:t>
+      </w:r>
+      <w:r>
+        <w:t xml:space="preserve">sum of the remainders is equal to K…that remainder is K-(first remainder). </w:t>
+      </w:r>
+      <w:r>
+        <w:br/>
+      </w:r>
+      <w:r>
+        <w:t>Example: with K of 5, remainder pairs are 1+4 &amp; 2+3</w:t>
+      </w:r>
+      <w:r>
+        <w:t xml:space="preserve">. </w:t>
+      </w:r>
+      <w:r>
+        <w:br/>
+        <w:t>Now, g</w:t>
+      </w:r>
+      <w:r>
+        <w:t>iven the numbers with a remainder of 1, they can't be paired with ANY of the numbers with remainder 4 (and vice versa).</w:t>
+      </w:r>
+      <w:r>
+        <w:t xml:space="preserve"> Similarly, numbers with remainder 2 can’t be paired with numbers with remainder 3, etc. However, the numbers with remainder 2 CAN be paired with the set of numbers having remainder 4, as none of the possible pairs will sum </w:t>
+      </w:r>
+      <w:proofErr w:type="spellStart"/>
+      <w:r>
+        <w:t>upto</w:t>
+      </w:r>
+      <w:proofErr w:type="spellEnd"/>
+      <w:r>
+        <w:t xml:space="preserve"> a number divisible by K (because 2+4 != 5 ). </w:t>
+      </w:r>
+      <w:r>
+        <w:br/>
+        <w:t xml:space="preserve">Thus, we use the following algorithm: </w:t>
+      </w:r>
+    </w:p>
+    <w:p>
+      <w:pPr>
+        <w:pStyle w:val="ListParagraph"/>
+        <w:ind w:left="1440"/>
+      </w:pPr>
+      <w:r>
+        <w:t>Make an array of size K, with every index 0</w:t>
+      </w:r>
+      <w:proofErr w:type="gramStart"/>
+      <w:r>
+        <w:t>,1</w:t>
+      </w:r>
+      <w:proofErr w:type="gramEnd"/>
+      <w:r>
+        <w:t>…K-1 holding the number of integers divisible by that index. Thus, for A = [1, 7, 4, 2, 6, 11</w:t>
+      </w:r>
+      <w:r>
+        <w:t>] and K=4</w:t>
+      </w:r>
+      <w:r>
+        <w:t xml:space="preserve">, we would make the array of counts of remainders as: [1, </w:t>
+      </w:r>
+      <w:r>
+        <w:t>1</w:t>
+      </w:r>
+      <w:r>
+        <w:t>, 2</w:t>
+      </w:r>
+      <w:r>
+        <w:t>, 2], corresponding to [{4}, {1}, {2</w:t>
+      </w:r>
+      <w:proofErr w:type="gramStart"/>
+      <w:r>
+        <w:t>,6</w:t>
+      </w:r>
+      <w:proofErr w:type="gramEnd"/>
+      <w:r>
+        <w:t>}, {7,11}].</w:t>
+      </w:r>
+    </w:p>
+    <w:p>
+      <w:pPr>
+        <w:pStyle w:val="ListParagraph"/>
+        <w:ind w:left="1440"/>
+      </w:pPr>
+      <w:r>
+        <w:t>Next</w:t>
+      </w:r>
+      <w:r>
+        <w:t xml:space="preserve">, we </w:t>
+      </w:r>
+      <w:bookmarkStart w:id="0" w:name="_GoBack"/>
+      <w:bookmarkEnd w:id="0"/>
+      <w:r>
+        <w:br/>
+      </w:r>
+      <w:r>
+        <w:br/>
+      </w:r>
+    </w:p>
+    <w:p>
+      <w:pPr>
+        <w:pStyle w:val="ListParagraph"/>
+        <w:numPr>
+          <w:ilvl w:val="0"/>
+          <w:numId w:val="1"/>
+        </w:numPr>
+      </w:pPr>
     </w:p>
     <w:sectPr>
       <w:pgSz w:w="11906" w:h="16838"/>

</xml_diff>

<commit_message>
Updated with new problems
</commit_message>
<xml_diff>
--- a/Interview Practice/Sequence and set problems.docx
+++ b/Interview Practice/Sequence and set problems.docx
@@ -4041,7 +4041,19 @@
       </w:pPr>
       <w:r>
         <w:lastRenderedPageBreak/>
-        <w:t>Given a set of distinct numbers, find the size of the largest subset, for which the sum of every pair of numbers is NOT divisible by K.</w:t>
+        <w:t>Given a set of distinct numbers, find the size of the largest subset, for which the sum of every pair of numbers</w:t>
+      </w:r>
+      <w:r>
+        <w:t xml:space="preserve"> (in the subset)</w:t>
+      </w:r>
+      <w:r>
+        <w:t xml:space="preserve"> is NOT divisible by</w:t>
+      </w:r>
+      <w:r>
+        <w:t xml:space="preserve"> a given integer</w:t>
+      </w:r>
+      <w:r>
+        <w:t xml:space="preserve"> K.</w:t>
       </w:r>
       <w:r>
         <w:br/>
@@ -4256,14 +4268,287 @@
       <w:r>
         <w:t xml:space="preserve">, we </w:t>
       </w:r>
+      <w:r>
+        <w:t xml:space="preserve">count. For every pair </w:t>
+      </w:r>
+      <w:proofErr w:type="spellStart"/>
+      <w:r>
+        <w:t>rems</w:t>
+      </w:r>
+      <w:proofErr w:type="spellEnd"/>
+      <w:r>
+        <w:t>[</w:t>
+      </w:r>
+      <w:proofErr w:type="spellStart"/>
+      <w:r>
+        <w:t>i</w:t>
+      </w:r>
+      <w:proofErr w:type="spellEnd"/>
+      <w:r>
+        <w:t xml:space="preserve">] and </w:t>
+      </w:r>
+      <w:proofErr w:type="spellStart"/>
+      <w:proofErr w:type="gramStart"/>
+      <w:r>
+        <w:t>rems</w:t>
+      </w:r>
+      <w:proofErr w:type="spellEnd"/>
+      <w:r>
+        <w:t>[</w:t>
+      </w:r>
+      <w:proofErr w:type="gramEnd"/>
+      <w:r>
+        <w:t>K-</w:t>
+      </w:r>
+      <w:proofErr w:type="spellStart"/>
+      <w:r>
+        <w:t>i</w:t>
+      </w:r>
+      <w:proofErr w:type="spellEnd"/>
+      <w:r>
+        <w:t xml:space="preserve">], only one can be added safely so that it forms no pairs summing up to a multiple of K. Thus, we choose the larger one, i.e. </w:t>
+      </w:r>
+      <w:proofErr w:type="gramStart"/>
+      <w:r>
+        <w:t>max(</w:t>
+      </w:r>
+      <w:proofErr w:type="spellStart"/>
+      <w:proofErr w:type="gramEnd"/>
+      <w:r>
+        <w:t>rems</w:t>
+      </w:r>
+      <w:proofErr w:type="spellEnd"/>
+      <w:r>
+        <w:t>[</w:t>
+      </w:r>
+      <w:proofErr w:type="spellStart"/>
+      <w:r>
+        <w:t>i</w:t>
+      </w:r>
+      <w:proofErr w:type="spellEnd"/>
+      <w:r>
+        <w:t xml:space="preserve">], </w:t>
+      </w:r>
+      <w:proofErr w:type="spellStart"/>
+      <w:r>
+        <w:t>rems</w:t>
+      </w:r>
+      <w:proofErr w:type="spellEnd"/>
+      <w:r>
+        <w:t>[K-</w:t>
+      </w:r>
+      <w:proofErr w:type="spellStart"/>
+      <w:r>
+        <w:t>i</w:t>
+      </w:r>
+      <w:proofErr w:type="spellEnd"/>
+      <w:r>
+        <w:t xml:space="preserve">]), and add it to the total count. Note that the sum of </w:t>
+      </w:r>
+      <w:proofErr w:type="spellStart"/>
+      <w:r>
+        <w:t>rems</w:t>
+      </w:r>
+      <w:proofErr w:type="spellEnd"/>
+      <w:r>
+        <w:t>[</w:t>
+      </w:r>
+      <w:proofErr w:type="spellStart"/>
+      <w:r>
+        <w:t>i</w:t>
+      </w:r>
+      <w:proofErr w:type="spellEnd"/>
+      <w:r>
+        <w:t xml:space="preserve">], </w:t>
+      </w:r>
+      <w:proofErr w:type="spellStart"/>
+      <w:r>
+        <w:t>i</w:t>
+      </w:r>
+      <w:proofErr w:type="spellEnd"/>
+      <w:r>
+        <w:t xml:space="preserve">=0 to K-1, is N. </w:t>
+      </w:r>
+      <w:r>
+        <w:br/>
+        <w:t xml:space="preserve">We have a special case when K is even: we cannot include any elements from </w:t>
+      </w:r>
+      <w:proofErr w:type="spellStart"/>
+      <w:proofErr w:type="gramStart"/>
+      <w:r>
+        <w:t>rems</w:t>
+      </w:r>
+      <w:proofErr w:type="spellEnd"/>
+      <w:r>
+        <w:t>[</w:t>
+      </w:r>
+      <w:proofErr w:type="gramEnd"/>
+      <w:r>
+        <w:t xml:space="preserve">K/2], as they would ‘cancel’ each other out. We can add at max one element from </w:t>
+      </w:r>
+      <w:proofErr w:type="spellStart"/>
+      <w:proofErr w:type="gramStart"/>
+      <w:r>
+        <w:t>rems</w:t>
+      </w:r>
+      <w:proofErr w:type="spellEnd"/>
+      <w:r>
+        <w:t>[</w:t>
+      </w:r>
+      <w:proofErr w:type="gramEnd"/>
+      <w:r>
+        <w:t xml:space="preserve">K/2]. </w:t>
+      </w:r>
+      <w:r>
+        <w:t xml:space="preserve">If there are no elements with remainder K/2, i.e. </w:t>
+      </w:r>
+      <w:proofErr w:type="spellStart"/>
+      <w:proofErr w:type="gramStart"/>
+      <w:r>
+        <w:t>rems</w:t>
+      </w:r>
+      <w:proofErr w:type="spellEnd"/>
+      <w:r>
+        <w:t>[</w:t>
+      </w:r>
+      <w:proofErr w:type="gramEnd"/>
+      <w:r>
+        <w:t xml:space="preserve">K/2]==0, then we do not add anything. Thus, we add </w:t>
+      </w:r>
+      <w:proofErr w:type="gramStart"/>
+      <w:r>
+        <w:t>min(</w:t>
+      </w:r>
+      <w:proofErr w:type="gramEnd"/>
+      <w:r>
+        <w:t xml:space="preserve">1, </w:t>
+      </w:r>
+      <w:proofErr w:type="spellStart"/>
+      <w:r>
+        <w:t>rems</w:t>
+      </w:r>
+      <w:proofErr w:type="spellEnd"/>
+      <w:r>
+        <w:t>[K/2]) to the count.</w:t>
+      </w:r>
+      <w:r>
+        <w:br/>
+        <w:t xml:space="preserve">Another (similar) special case is for elements that are divisible by K, i.e. those in </w:t>
+      </w:r>
+      <w:proofErr w:type="spellStart"/>
+      <w:proofErr w:type="gramStart"/>
+      <w:r>
+        <w:t>rems</w:t>
+      </w:r>
+      <w:proofErr w:type="spellEnd"/>
+      <w:r>
+        <w:t>[</w:t>
+      </w:r>
+      <w:proofErr w:type="gramEnd"/>
+      <w:r>
+        <w:t xml:space="preserve">0]. Since there is no corresponding </w:t>
+      </w:r>
+      <w:proofErr w:type="spellStart"/>
+      <w:proofErr w:type="gramStart"/>
+      <w:r>
+        <w:t>rems</w:t>
+      </w:r>
+      <w:proofErr w:type="spellEnd"/>
+      <w:r>
+        <w:t>[</w:t>
+      </w:r>
+      <w:proofErr w:type="gramEnd"/>
+      <w:r>
+        <w:t xml:space="preserve">K], any element in </w:t>
+      </w:r>
+      <w:proofErr w:type="spellStart"/>
+      <w:r>
+        <w:t>rems</w:t>
+      </w:r>
+      <w:proofErr w:type="spellEnd"/>
+      <w:r>
+        <w:t xml:space="preserve">[0] will not be able to sum with any element in </w:t>
+      </w:r>
+      <w:proofErr w:type="spellStart"/>
+      <w:r>
+        <w:t>rems</w:t>
+      </w:r>
+      <w:proofErr w:type="spellEnd"/>
+      <w:r>
+        <w:t xml:space="preserve">[1], or </w:t>
+      </w:r>
+      <w:proofErr w:type="spellStart"/>
+      <w:r>
+        <w:t>rems</w:t>
+      </w:r>
+      <w:proofErr w:type="spellEnd"/>
+      <w:r>
+        <w:t xml:space="preserve">[2], … or </w:t>
+      </w:r>
+      <w:proofErr w:type="spellStart"/>
+      <w:r>
+        <w:t>rems</w:t>
+      </w:r>
+      <w:proofErr w:type="spellEnd"/>
+      <w:r>
+        <w:t xml:space="preserve">[K-1], to make a number divisible by K. Thus, we can add at most one element from </w:t>
+      </w:r>
+      <w:proofErr w:type="spellStart"/>
+      <w:proofErr w:type="gramStart"/>
+      <w:r>
+        <w:t>rems</w:t>
+      </w:r>
+      <w:proofErr w:type="spellEnd"/>
+      <w:r>
+        <w:t>[</w:t>
+      </w:r>
+      <w:proofErr w:type="gramEnd"/>
+      <w:r>
+        <w:t xml:space="preserve">0], if there are any at all. Thus, we add </w:t>
+      </w:r>
+      <w:proofErr w:type="gramStart"/>
+      <w:r>
+        <w:t>min(</w:t>
+      </w:r>
+      <w:proofErr w:type="gramEnd"/>
+      <w:r>
+        <w:t xml:space="preserve">1, </w:t>
+      </w:r>
+      <w:proofErr w:type="spellStart"/>
+      <w:r>
+        <w:t>rems</w:t>
+      </w:r>
+      <w:proofErr w:type="spellEnd"/>
+      <w:r>
+        <w:t>[K/2]) to the total count.</w:t>
+      </w:r>
+    </w:p>
+    <w:p>
+      <w:r>
+        <w:tab/>
+        <w:t xml:space="preserve">Solution code: </w:t>
+      </w:r>
+      <w:hyperlink r:id="rId10" w:history="1">
+        <w:r>
+          <w:rPr>
+            <w:rStyle w:val="Hyperlink"/>
+          </w:rPr>
+          <w:t>https://www.hackerrank.com/challenges/non-divisible-subset/editorial</w:t>
+        </w:r>
+      </w:hyperlink>
+      <w:r>
+        <w:t xml:space="preserve"> </w:t>
+      </w:r>
+    </w:p>
+    <w:p>
+      <w:r>
+        <w:tab/>
+      </w:r>
+      <w:r>
+        <w:br/>
+      </w:r>
       <w:bookmarkStart w:id="0" w:name="_GoBack"/>
       <w:bookmarkEnd w:id="0"/>
-      <w:r>
-        <w:br/>
-      </w:r>
-      <w:r>
-        <w:br/>
-      </w:r>
     </w:p>
     <w:p>
       <w:pPr>

</xml_diff>